<commit_message>
att do app, banco de dados e sessao
</commit_message>
<xml_diff>
--- a/Projeto_completo/ygo/Coisas que preciso fazer no meu projeto.docx
+++ b/Projeto_completo/ygo/Coisas que preciso fazer no meu projeto.docx
@@ -369,10 +369,14 @@
           <w:ilvl w:val="0"/>
           <w:numId w:val="1"/>
         </w:numPr>
-        <w:rPr/>
-      </w:pPr>
-      <w:r>
-        <w:rPr/>
+        <w:rPr>
+          <w:color w:val="81D41A"/>
+        </w:rPr>
+      </w:pPr>
+      <w:r>
+        <w:rPr>
+          <w:color w:val="81D41A"/>
+        </w:rPr>
         <w:t>Pop-up ao clicar no ícone de usuário: (tentar apenas com CSS, caso não seja possível, fazer com JS)</w:t>
       </w:r>
     </w:p>
@@ -383,10 +387,14 @@
           <w:ilvl w:val="1"/>
           <w:numId w:val="1"/>
         </w:numPr>
-        <w:rPr/>
-      </w:pPr>
-      <w:r>
-        <w:rPr/>
+        <w:rPr>
+          <w:color w:val="81D41A"/>
+        </w:rPr>
+      </w:pPr>
+      <w:r>
+        <w:rPr>
+          <w:color w:val="81D41A"/>
+        </w:rPr>
         <w:t>Caso logado e for usuário normal, mostrar:</w:t>
       </w:r>
     </w:p>
@@ -397,10 +405,14 @@
           <w:ilvl w:val="2"/>
           <w:numId w:val="1"/>
         </w:numPr>
-        <w:rPr/>
-      </w:pPr>
-      <w:r>
-        <w:rPr/>
+        <w:rPr>
+          <w:color w:val="81D41A"/>
+        </w:rPr>
+      </w:pPr>
+      <w:r>
+        <w:rPr>
+          <w:color w:val="81D41A"/>
+        </w:rPr>
         <w:t>Dados do usuário;</w:t>
       </w:r>
     </w:p>
@@ -411,10 +423,14 @@
           <w:ilvl w:val="2"/>
           <w:numId w:val="1"/>
         </w:numPr>
-        <w:rPr/>
-      </w:pPr>
-      <w:r>
-        <w:rPr/>
+        <w:rPr>
+          <w:color w:val="81D41A"/>
+        </w:rPr>
+      </w:pPr>
+      <w:r>
+        <w:rPr>
+          <w:color w:val="81D41A"/>
+        </w:rPr>
         <w:t>Decks favoritos;</w:t>
       </w:r>
     </w:p>
@@ -425,10 +441,14 @@
           <w:ilvl w:val="2"/>
           <w:numId w:val="1"/>
         </w:numPr>
-        <w:rPr/>
-      </w:pPr>
-      <w:r>
-        <w:rPr/>
+        <w:rPr>
+          <w:color w:val="81D41A"/>
+        </w:rPr>
+      </w:pPr>
+      <w:r>
+        <w:rPr>
+          <w:color w:val="81D41A"/>
+        </w:rPr>
         <w:t>Sair (logout).</w:t>
       </w:r>
     </w:p>
@@ -439,10 +459,14 @@
           <w:ilvl w:val="1"/>
           <w:numId w:val="1"/>
         </w:numPr>
-        <w:rPr/>
-      </w:pPr>
-      <w:r>
-        <w:rPr/>
+        <w:rPr>
+          <w:color w:val="81D41A"/>
+        </w:rPr>
+      </w:pPr>
+      <w:r>
+        <w:rPr>
+          <w:color w:val="81D41A"/>
+        </w:rPr>
         <w:t>Caso logado e for usuário editor, mostrar:</w:t>
       </w:r>
     </w:p>
@@ -453,10 +477,14 @@
           <w:ilvl w:val="2"/>
           <w:numId w:val="1"/>
         </w:numPr>
-        <w:rPr/>
-      </w:pPr>
-      <w:r>
-        <w:rPr/>
+        <w:rPr>
+          <w:color w:val="81D41A"/>
+        </w:rPr>
+      </w:pPr>
+      <w:r>
+        <w:rPr>
+          <w:color w:val="81D41A"/>
+        </w:rPr>
         <w:t>Dados do usuário;</w:t>
       </w:r>
     </w:p>
@@ -467,10 +495,14 @@
           <w:ilvl w:val="2"/>
           <w:numId w:val="1"/>
         </w:numPr>
-        <w:rPr/>
-      </w:pPr>
-      <w:r>
-        <w:rPr/>
+        <w:rPr>
+          <w:color w:val="81D41A"/>
+        </w:rPr>
+      </w:pPr>
+      <w:r>
+        <w:rPr>
+          <w:color w:val="81D41A"/>
+        </w:rPr>
         <w:t>Decks favoritos;</w:t>
       </w:r>
     </w:p>
@@ -481,10 +513,14 @@
           <w:ilvl w:val="2"/>
           <w:numId w:val="1"/>
         </w:numPr>
-        <w:rPr/>
-      </w:pPr>
-      <w:r>
-        <w:rPr/>
+        <w:rPr>
+          <w:color w:val="81D41A"/>
+        </w:rPr>
+      </w:pPr>
+      <w:r>
+        <w:rPr>
+          <w:color w:val="81D41A"/>
+        </w:rPr>
         <w:t>Criar tutorial;</w:t>
       </w:r>
     </w:p>
@@ -496,22 +532,14 @@
           <w:numId w:val="1"/>
         </w:numPr>
         <w:rPr>
-          <w:b/>
-          <w:b/>
-          <w:bCs/>
-        </w:rPr>
-      </w:pPr>
-      <w:r>
-        <w:rPr/>
-        <w:t xml:space="preserve">Sair </w:t>
-      </w:r>
-      <w:r>
-        <w:rPr/>
-        <w:t>(logout)</w:t>
-      </w:r>
-      <w:r>
-        <w:rPr/>
-        <w:t>.</w:t>
+          <w:color w:val="81D41A"/>
+        </w:rPr>
+      </w:pPr>
+      <w:r>
+        <w:rPr>
+          <w:color w:val="81D41A"/>
+        </w:rPr>
+        <w:t>Sair (logout).</w:t>
       </w:r>
     </w:p>
     <w:p>
@@ -521,10 +549,14 @@
           <w:ilvl w:val="1"/>
           <w:numId w:val="1"/>
         </w:numPr>
-        <w:rPr/>
-      </w:pPr>
-      <w:r>
-        <w:rPr/>
+        <w:rPr>
+          <w:color w:val="81D41A"/>
+        </w:rPr>
+      </w:pPr>
+      <w:r>
+        <w:rPr>
+          <w:color w:val="81D41A"/>
+        </w:rPr>
         <w:t>Caso não estiver logado, aparecer um link para a página de login/cadastro.</w:t>
       </w:r>
     </w:p>
@@ -1255,6 +1287,7 @@
     <w:qFormat/>
     <w:pPr>
       <w:widowControl/>
+      <w:suppressAutoHyphens w:val="true"/>
       <w:bidi w:val="0"/>
       <w:spacing w:lineRule="auto" w:line="259" w:before="0" w:after="160"/>
       <w:jc w:val="left"/>

</xml_diff>

<commit_message>
recuperação de senha funcional
</commit_message>
<xml_diff>
--- a/Projeto_completo/ygo/Coisas que preciso fazer no meu projeto.docx
+++ b/Projeto_completo/ygo/Coisas que preciso fazer no meu projeto.docx
@@ -1,76 +1,62 @@
 
 <file path=word/document.xml><?xml version="1.0" encoding="utf-8"?>
-<w:document xmlns:wpc="http://schemas.microsoft.com/office/word/2010/wordprocessingCanvas" xmlns:cx="http://schemas.microsoft.com/office/drawing/2014/chartex" xmlns:cx1="http://schemas.microsoft.com/office/drawing/2015/9/8/chartex" xmlns:cx2="http://schemas.microsoft.com/office/drawing/2015/10/21/chartex" xmlns:cx3="http://schemas.microsoft.com/office/drawing/2016/5/9/chartex" xmlns:cx4="http://schemas.microsoft.com/office/drawing/2016/5/10/chartex" xmlns:cx5="http://schemas.microsoft.com/office/drawing/2016/5/11/chartex" xmlns:cx6="http://schemas.microsoft.com/office/drawing/2016/5/12/chartex" xmlns:cx7="http://schemas.microsoft.com/office/drawing/2016/5/13/chartex" xmlns:cx8="http://schemas.microsoft.com/office/drawing/2016/5/14/chartex" xmlns:mc="http://schemas.openxmlformats.org/markup-compatibility/2006" xmlns:aink="http://schemas.microsoft.com/office/drawing/2016/ink" xmlns:am3d="http://schemas.microsoft.com/office/drawing/2017/model3d" xmlns:o="urn:schemas-microsoft-com:office:office" xmlns:r="http://schemas.openxmlformats.org/officeDocument/2006/relationships" xmlns:m="http://schemas.openxmlformats.org/officeDocument/2006/math" xmlns:v="urn:schemas-microsoft-com:vml" xmlns:wp14="http://schemas.microsoft.com/office/word/2010/wordprocessingDrawing" xmlns:wp="http://schemas.openxmlformats.org/drawingml/2006/wordprocessingDrawing" xmlns:w10="urn:schemas-microsoft-com:office:word" xmlns:w="http://schemas.openxmlformats.org/wordprocessingml/2006/main" xmlns:w14="http://schemas.microsoft.com/office/word/2010/wordml" xmlns:w15="http://schemas.microsoft.com/office/word/2012/wordml" xmlns:w16cid="http://schemas.microsoft.com/office/word/2016/wordml/cid" xmlns:w16se="http://schemas.microsoft.com/office/word/2015/wordml/symex" xmlns:wpg="http://schemas.microsoft.com/office/word/2010/wordprocessingGroup" xmlns:wpi="http://schemas.microsoft.com/office/word/2010/wordprocessingInk" xmlns:wne="http://schemas.microsoft.com/office/word/2006/wordml" xmlns:wps="http://schemas.microsoft.com/office/word/2010/wordprocessingShape" mc:Ignorable="w14 w15 w16se w16cid wp14">
+<w:document xmlns:o="urn:schemas-microsoft-com:office:office" xmlns:r="http://schemas.openxmlformats.org/officeDocument/2006/relationships" xmlns:v="urn:schemas-microsoft-com:vml" xmlns:w="http://schemas.openxmlformats.org/wordprocessingml/2006/main" xmlns:w10="urn:schemas-microsoft-com:office:word" xmlns:wp="http://schemas.openxmlformats.org/drawingml/2006/wordprocessingDrawing" xmlns:wps="http://schemas.microsoft.com/office/word/2010/wordprocessingShape" xmlns:wpg="http://schemas.microsoft.com/office/word/2010/wordprocessingGroup" xmlns:mc="http://schemas.openxmlformats.org/markup-compatibility/2006" xmlns:wp14="http://schemas.microsoft.com/office/word/2010/wordprocessingDrawing" xmlns:w14="http://schemas.microsoft.com/office/word/2010/wordml" xmlns:w15="http://schemas.microsoft.com/office/word/2012/wordml" mc:Ignorable="w14 wp14 w15">
   <w:body>
     <w:p>
-      <w:r>
+      <w:pPr>
+        <w:pStyle w:val="Normal"/>
+        <w:rPr/>
+      </w:pPr>
+      <w:r>
+        <w:rPr/>
         <w:t>Coisas que preciso fazer no meu projeto:</w:t>
       </w:r>
     </w:p>
     <w:p>
       <w:pPr>
-        <w:pStyle w:val="PargrafodaLista"/>
+        <w:pStyle w:val="ListParagraph"/>
         <w:numPr>
           <w:ilvl w:val="0"/>
           <w:numId w:val="1"/>
         </w:numPr>
-      </w:pPr>
-      <w:r>
-        <w:t xml:space="preserve">Criar página de tutorial, utilizando um </w:t>
-      </w:r>
-      <w:proofErr w:type="spellStart"/>
-      <w:r>
-        <w:t>template</w:t>
-      </w:r>
-      <w:proofErr w:type="spellEnd"/>
-      <w:r>
-        <w:t xml:space="preserve"> e carregando os dados salvos por um ID no banco de dados;</w:t>
-      </w:r>
-    </w:p>
-    <w:p>
-      <w:pPr>
-        <w:pStyle w:val="PargrafodaLista"/>
+        <w:rPr/>
+      </w:pPr>
+      <w:r>
+        <w:rPr/>
+        <w:t>Criar página de tutorial, utilizando um template e carregando os dados salvos por um ID no banco de dados;</w:t>
+      </w:r>
+    </w:p>
+    <w:p>
+      <w:pPr>
+        <w:pStyle w:val="ListParagraph"/>
         <w:numPr>
           <w:ilvl w:val="0"/>
           <w:numId w:val="1"/>
         </w:numPr>
-      </w:pPr>
-      <w:r>
-        <w:t xml:space="preserve">Esquema de </w:t>
-      </w:r>
-      <w:proofErr w:type="spellStart"/>
-      <w:r>
-        <w:t>favoritar</w:t>
-      </w:r>
-      <w:proofErr w:type="spellEnd"/>
-      <w:r>
-        <w:t xml:space="preserve"> deck para usuários normais;</w:t>
-      </w:r>
-    </w:p>
-    <w:p>
-      <w:pPr>
-        <w:pStyle w:val="PargrafodaLista"/>
+        <w:rPr/>
+      </w:pPr>
+      <w:r>
+        <w:rPr/>
+        <w:t>Esquema de favoritar deck para usuários normais;</w:t>
+      </w:r>
+    </w:p>
+    <w:p>
+      <w:pPr>
+        <w:pStyle w:val="ListParagraph"/>
         <w:numPr>
           <w:ilvl w:val="0"/>
           <w:numId w:val="1"/>
         </w:numPr>
-      </w:pPr>
-      <w:r>
-        <w:t>Pagina de criação de tutorial, deck e</w:t>
-      </w:r>
-      <w:r>
-        <w:t xml:space="preserve"> </w:t>
-      </w:r>
-      <w:r>
-        <w:t>notícias</w:t>
-      </w:r>
-      <w:r>
-        <w:t>;</w:t>
-      </w:r>
-    </w:p>
-    <w:p>
-      <w:pPr>
-        <w:pStyle w:val="PargrafodaLista"/>
+        <w:rPr/>
+      </w:pPr>
+      <w:r>
+        <w:rPr/>
+        <w:t>Pagina de criação de tutorial, deck e notícias;</w:t>
+      </w:r>
+    </w:p>
+    <w:p>
+      <w:pPr>
+        <w:pStyle w:val="ListParagraph"/>
         <w:numPr>
           <w:ilvl w:val="0"/>
           <w:numId w:val="1"/>
@@ -83,18 +69,12 @@
         <w:rPr>
           <w:color w:val="70AD47" w:themeColor="accent6"/>
         </w:rPr>
-        <w:t>Criar banco de dados com as</w:t>
-      </w:r>
-      <w:r>
-        <w:rPr>
-          <w:color w:val="70AD47" w:themeColor="accent6"/>
-        </w:rPr>
-        <w:t xml:space="preserve"> seguintes tabelas:</w:t>
-      </w:r>
-    </w:p>
-    <w:p>
-      <w:pPr>
-        <w:pStyle w:val="PargrafodaLista"/>
+        <w:t>Criar banco de dados com as seguintes tabelas:</w:t>
+      </w:r>
+    </w:p>
+    <w:p>
+      <w:pPr>
+        <w:pStyle w:val="ListParagraph"/>
         <w:numPr>
           <w:ilvl w:val="1"/>
           <w:numId w:val="1"/>
@@ -112,7 +92,7 @@
     </w:p>
     <w:p>
       <w:pPr>
-        <w:pStyle w:val="PargrafodaLista"/>
+        <w:pStyle w:val="ListParagraph"/>
         <w:numPr>
           <w:ilvl w:val="2"/>
           <w:numId w:val="1"/>
@@ -130,7 +110,7 @@
     </w:p>
     <w:p>
       <w:pPr>
-        <w:pStyle w:val="PargrafodaLista"/>
+        <w:pStyle w:val="ListParagraph"/>
         <w:numPr>
           <w:ilvl w:val="2"/>
           <w:numId w:val="1"/>
@@ -148,7 +128,7 @@
     </w:p>
     <w:p>
       <w:pPr>
-        <w:pStyle w:val="PargrafodaLista"/>
+        <w:pStyle w:val="ListParagraph"/>
         <w:numPr>
           <w:ilvl w:val="2"/>
           <w:numId w:val="1"/>
@@ -168,7 +148,7 @@
     </w:p>
     <w:p>
       <w:pPr>
-        <w:pStyle w:val="PargrafodaLista"/>
+        <w:pStyle w:val="ListParagraph"/>
         <w:numPr>
           <w:ilvl w:val="1"/>
           <w:numId w:val="1"/>
@@ -186,7 +166,7 @@
     </w:p>
     <w:p>
       <w:pPr>
-        <w:pStyle w:val="PargrafodaLista"/>
+        <w:pStyle w:val="ListParagraph"/>
         <w:numPr>
           <w:ilvl w:val="2"/>
           <w:numId w:val="1"/>
@@ -204,7 +184,7 @@
     </w:p>
     <w:p>
       <w:pPr>
-        <w:pStyle w:val="PargrafodaLista"/>
+        <w:pStyle w:val="ListParagraph"/>
         <w:numPr>
           <w:ilvl w:val="2"/>
           <w:numId w:val="1"/>
@@ -222,7 +202,7 @@
     </w:p>
     <w:p>
       <w:pPr>
-        <w:pStyle w:val="PargrafodaLista"/>
+        <w:pStyle w:val="ListParagraph"/>
         <w:numPr>
           <w:ilvl w:val="2"/>
           <w:numId w:val="1"/>
@@ -240,7 +220,7 @@
     </w:p>
     <w:p>
       <w:pPr>
-        <w:pStyle w:val="PargrafodaLista"/>
+        <w:pStyle w:val="ListParagraph"/>
         <w:numPr>
           <w:ilvl w:val="1"/>
           <w:numId w:val="1"/>
@@ -258,7 +238,7 @@
     </w:p>
     <w:p>
       <w:pPr>
-        <w:pStyle w:val="PargrafodaLista"/>
+        <w:pStyle w:val="ListParagraph"/>
         <w:numPr>
           <w:ilvl w:val="2"/>
           <w:numId w:val="1"/>
@@ -276,7 +256,7 @@
     </w:p>
     <w:p>
       <w:pPr>
-        <w:pStyle w:val="PargrafodaLista"/>
+        <w:pStyle w:val="ListParagraph"/>
         <w:numPr>
           <w:ilvl w:val="2"/>
           <w:numId w:val="1"/>
@@ -294,7 +274,7 @@
     </w:p>
     <w:p>
       <w:pPr>
-        <w:pStyle w:val="PargrafodaLista"/>
+        <w:pStyle w:val="ListParagraph"/>
         <w:numPr>
           <w:ilvl w:val="2"/>
           <w:numId w:val="1"/>
@@ -312,7 +292,7 @@
     </w:p>
     <w:p>
       <w:pPr>
-        <w:pStyle w:val="PargrafodaLista"/>
+        <w:pStyle w:val="ListParagraph"/>
         <w:numPr>
           <w:ilvl w:val="1"/>
           <w:numId w:val="1"/>
@@ -330,7 +310,7 @@
     </w:p>
     <w:p>
       <w:pPr>
-        <w:pStyle w:val="PargrafodaLista"/>
+        <w:pStyle w:val="ListParagraph"/>
         <w:numPr>
           <w:ilvl w:val="2"/>
           <w:numId w:val="1"/>
@@ -348,7 +328,7 @@
     </w:p>
     <w:p>
       <w:pPr>
-        <w:pStyle w:val="PargrafodaLista"/>
+        <w:pStyle w:val="ListParagraph"/>
         <w:numPr>
           <w:ilvl w:val="2"/>
           <w:numId w:val="1"/>
@@ -366,7 +346,7 @@
     </w:p>
     <w:p>
       <w:pPr>
-        <w:pStyle w:val="PargrafodaLista"/>
+        <w:pStyle w:val="ListParagraph"/>
         <w:numPr>
           <w:ilvl w:val="2"/>
           <w:numId w:val="1"/>
@@ -384,7 +364,7 @@
     </w:p>
     <w:p>
       <w:pPr>
-        <w:pStyle w:val="PargrafodaLista"/>
+        <w:pStyle w:val="ListParagraph"/>
         <w:numPr>
           <w:ilvl w:val="0"/>
           <w:numId w:val="1"/>
@@ -397,18 +377,12 @@
         <w:rPr>
           <w:color w:val="70AD47" w:themeColor="accent6"/>
         </w:rPr>
-        <w:t>Pop-up ao</w:t>
-      </w:r>
-      <w:r>
-        <w:rPr>
-          <w:color w:val="70AD47" w:themeColor="accent6"/>
-        </w:rPr>
-        <w:t xml:space="preserve"> clicar no ícone de usuário: (tentar apenas com CSS, caso não seja possível, fazer com JS)</w:t>
-      </w:r>
-    </w:p>
-    <w:p>
-      <w:pPr>
-        <w:pStyle w:val="PargrafodaLista"/>
+        <w:t>Pop-up ao clicar no ícone de usuário: (tentar apenas com CSS, caso não seja possível, fazer com JS)</w:t>
+      </w:r>
+    </w:p>
+    <w:p>
+      <w:pPr>
+        <w:pStyle w:val="ListParagraph"/>
         <w:numPr>
           <w:ilvl w:val="1"/>
           <w:numId w:val="1"/>
@@ -421,26 +395,12 @@
         <w:rPr>
           <w:color w:val="70AD47" w:themeColor="accent6"/>
         </w:rPr>
-        <w:t xml:space="preserve">Caso </w:t>
-      </w:r>
-      <w:proofErr w:type="spellStart"/>
-      <w:r>
-        <w:rPr>
-          <w:color w:val="70AD47" w:themeColor="accent6"/>
-        </w:rPr>
-        <w:t>logado</w:t>
-      </w:r>
-      <w:proofErr w:type="spellEnd"/>
-      <w:r>
-        <w:rPr>
-          <w:color w:val="70AD47" w:themeColor="accent6"/>
-        </w:rPr>
-        <w:t xml:space="preserve"> e for usuário normal, mostrar:</w:t>
-      </w:r>
-    </w:p>
-    <w:p>
-      <w:pPr>
-        <w:pStyle w:val="PargrafodaLista"/>
+        <w:t>Caso logado e for usuário normal, mostrar:</w:t>
+      </w:r>
+    </w:p>
+    <w:p>
+      <w:pPr>
+        <w:pStyle w:val="ListParagraph"/>
         <w:numPr>
           <w:ilvl w:val="2"/>
           <w:numId w:val="1"/>
@@ -458,7 +418,7 @@
     </w:p>
     <w:p>
       <w:pPr>
-        <w:pStyle w:val="PargrafodaLista"/>
+        <w:pStyle w:val="ListParagraph"/>
         <w:numPr>
           <w:ilvl w:val="2"/>
           <w:numId w:val="1"/>
@@ -476,39 +436,25 @@
     </w:p>
     <w:p>
       <w:pPr>
-        <w:pStyle w:val="PargrafodaLista"/>
-        <w:numPr>
-          <w:ilvl w:val="2"/>
-          <w:numId w:val="1"/>
-        </w:numPr>
-        <w:rPr>
-          <w:color w:val="70AD47" w:themeColor="accent6"/>
-        </w:rPr>
-      </w:pPr>
-      <w:r>
-        <w:rPr>
-          <w:color w:val="70AD47" w:themeColor="accent6"/>
-        </w:rPr>
-        <w:t>Sair (</w:t>
-      </w:r>
-      <w:proofErr w:type="spellStart"/>
-      <w:r>
-        <w:rPr>
-          <w:color w:val="70AD47" w:themeColor="accent6"/>
-        </w:rPr>
-        <w:t>logout</w:t>
-      </w:r>
-      <w:proofErr w:type="spellEnd"/>
-      <w:r>
-        <w:rPr>
-          <w:color w:val="70AD47" w:themeColor="accent6"/>
-        </w:rPr>
-        <w:t>).</w:t>
-      </w:r>
-    </w:p>
-    <w:p>
-      <w:pPr>
-        <w:pStyle w:val="PargrafodaLista"/>
+        <w:pStyle w:val="ListParagraph"/>
+        <w:numPr>
+          <w:ilvl w:val="2"/>
+          <w:numId w:val="1"/>
+        </w:numPr>
+        <w:rPr>
+          <w:color w:val="70AD47" w:themeColor="accent6"/>
+        </w:rPr>
+      </w:pPr>
+      <w:r>
+        <w:rPr>
+          <w:color w:val="70AD47" w:themeColor="accent6"/>
+        </w:rPr>
+        <w:t>Sair (logout).</w:t>
+      </w:r>
+    </w:p>
+    <w:p>
+      <w:pPr>
+        <w:pStyle w:val="ListParagraph"/>
         <w:numPr>
           <w:ilvl w:val="1"/>
           <w:numId w:val="1"/>
@@ -521,26 +467,12 @@
         <w:rPr>
           <w:color w:val="70AD47" w:themeColor="accent6"/>
         </w:rPr>
-        <w:t xml:space="preserve">Caso </w:t>
-      </w:r>
-      <w:proofErr w:type="spellStart"/>
-      <w:r>
-        <w:rPr>
-          <w:color w:val="70AD47" w:themeColor="accent6"/>
-        </w:rPr>
-        <w:t>logado</w:t>
-      </w:r>
-      <w:proofErr w:type="spellEnd"/>
-      <w:r>
-        <w:rPr>
-          <w:color w:val="70AD47" w:themeColor="accent6"/>
-        </w:rPr>
-        <w:t xml:space="preserve"> e for usuário editor, mostrar:</w:t>
-      </w:r>
-    </w:p>
-    <w:p>
-      <w:pPr>
-        <w:pStyle w:val="PargrafodaLista"/>
+        <w:t>Caso logado e for usuário editor, mostrar:</w:t>
+      </w:r>
+    </w:p>
+    <w:p>
+      <w:pPr>
+        <w:pStyle w:val="ListParagraph"/>
         <w:numPr>
           <w:ilvl w:val="2"/>
           <w:numId w:val="1"/>
@@ -558,31 +490,25 @@
     </w:p>
     <w:p>
       <w:pPr>
-        <w:pStyle w:val="PargrafodaLista"/>
-        <w:numPr>
-          <w:ilvl w:val="2"/>
-          <w:numId w:val="1"/>
-        </w:numPr>
-        <w:rPr>
-          <w:color w:val="70AD47" w:themeColor="accent6"/>
-        </w:rPr>
-      </w:pPr>
-      <w:r>
-        <w:rPr>
-          <w:color w:val="70AD47" w:themeColor="accent6"/>
-        </w:rPr>
-        <w:t xml:space="preserve">Decks </w:t>
-      </w:r>
-      <w:r>
-        <w:rPr>
-          <w:color w:val="70AD47" w:themeColor="accent6"/>
-        </w:rPr>
-        <w:t>favoritos;</w:t>
-      </w:r>
-    </w:p>
-    <w:p>
-      <w:pPr>
-        <w:pStyle w:val="PargrafodaLista"/>
+        <w:pStyle w:val="ListParagraph"/>
+        <w:numPr>
+          <w:ilvl w:val="2"/>
+          <w:numId w:val="1"/>
+        </w:numPr>
+        <w:rPr>
+          <w:color w:val="70AD47" w:themeColor="accent6"/>
+        </w:rPr>
+      </w:pPr>
+      <w:r>
+        <w:rPr>
+          <w:color w:val="70AD47" w:themeColor="accent6"/>
+        </w:rPr>
+        <w:t>Decks favoritos;</w:t>
+      </w:r>
+    </w:p>
+    <w:p>
+      <w:pPr>
+        <w:pStyle w:val="ListParagraph"/>
         <w:numPr>
           <w:ilvl w:val="2"/>
           <w:numId w:val="1"/>
@@ -600,39 +526,25 @@
     </w:p>
     <w:p>
       <w:pPr>
-        <w:pStyle w:val="PargrafodaLista"/>
-        <w:numPr>
-          <w:ilvl w:val="2"/>
-          <w:numId w:val="1"/>
-        </w:numPr>
-        <w:rPr>
-          <w:color w:val="70AD47" w:themeColor="accent6"/>
-        </w:rPr>
-      </w:pPr>
-      <w:r>
-        <w:rPr>
-          <w:color w:val="70AD47" w:themeColor="accent6"/>
-        </w:rPr>
-        <w:t>Sair (</w:t>
-      </w:r>
-      <w:proofErr w:type="spellStart"/>
-      <w:r>
-        <w:rPr>
-          <w:color w:val="70AD47" w:themeColor="accent6"/>
-        </w:rPr>
-        <w:t>logout</w:t>
-      </w:r>
-      <w:proofErr w:type="spellEnd"/>
-      <w:r>
-        <w:rPr>
-          <w:color w:val="70AD47" w:themeColor="accent6"/>
-        </w:rPr>
-        <w:t>).</w:t>
-      </w:r>
-    </w:p>
-    <w:p>
-      <w:pPr>
-        <w:pStyle w:val="PargrafodaLista"/>
+        <w:pStyle w:val="ListParagraph"/>
+        <w:numPr>
+          <w:ilvl w:val="2"/>
+          <w:numId w:val="1"/>
+        </w:numPr>
+        <w:rPr>
+          <w:color w:val="70AD47" w:themeColor="accent6"/>
+        </w:rPr>
+      </w:pPr>
+      <w:r>
+        <w:rPr>
+          <w:color w:val="70AD47" w:themeColor="accent6"/>
+        </w:rPr>
+        <w:t>Sair (logout).</w:t>
+      </w:r>
+    </w:p>
+    <w:p>
+      <w:pPr>
+        <w:pStyle w:val="ListParagraph"/>
         <w:numPr>
           <w:ilvl w:val="1"/>
           <w:numId w:val="1"/>
@@ -645,38 +557,30 @@
         <w:rPr>
           <w:color w:val="70AD47" w:themeColor="accent6"/>
         </w:rPr>
-        <w:t xml:space="preserve">Caso não estiver </w:t>
-      </w:r>
-      <w:proofErr w:type="spellStart"/>
-      <w:r>
-        <w:rPr>
-          <w:color w:val="70AD47" w:themeColor="accent6"/>
-        </w:rPr>
-        <w:t>logado</w:t>
-      </w:r>
-      <w:proofErr w:type="spellEnd"/>
-      <w:r>
-        <w:rPr>
-          <w:color w:val="70AD47" w:themeColor="accent6"/>
-        </w:rPr>
-        <w:t>, aparecer um link para a página de login/cadastro.</w:t>
-      </w:r>
-    </w:p>
-    <w:p>
-      <w:pPr>
-        <w:pStyle w:val="PargrafodaLista"/>
+        <w:t>Caso não estiver logado, aparecer um link para a página de login/cadastro.</w:t>
+      </w:r>
+    </w:p>
+    <w:p>
+      <w:pPr>
+        <w:pStyle w:val="ListParagraph"/>
         <w:numPr>
           <w:ilvl w:val="0"/>
           <w:numId w:val="1"/>
         </w:numPr>
-      </w:pPr>
-      <w:r>
+        <w:rPr>
+          <w:color w:val="81D41A"/>
+        </w:rPr>
+      </w:pPr>
+      <w:r>
+        <w:rPr>
+          <w:color w:val="81D41A"/>
+        </w:rPr>
         <w:t>Sistema de recuperação de senha a partir do e-mail.</w:t>
       </w:r>
     </w:p>
     <w:p>
       <w:pPr>
-        <w:pStyle w:val="PargrafodaLista"/>
+        <w:pStyle w:val="ListParagraph"/>
         <w:numPr>
           <w:ilvl w:val="0"/>
           <w:numId w:val="1"/>
@@ -686,12 +590,13 @@
         </w:rPr>
       </w:pPr>
       <w:r>
+        <w:rPr/>
         <w:t>Fazer funcionar a barra de pesquisa</w:t>
       </w:r>
     </w:p>
     <w:p>
       <w:pPr>
-        <w:pStyle w:val="PargrafodaLista"/>
+        <w:pStyle w:val="ListParagraph"/>
         <w:numPr>
           <w:ilvl w:val="0"/>
           <w:numId w:val="1"/>
@@ -709,11 +614,13 @@
     </w:p>
     <w:p>
       <w:pPr>
-        <w:pStyle w:val="PargrafodaLista"/>
+        <w:pStyle w:val="ListParagraph"/>
         <w:numPr>
           <w:ilvl w:val="0"/>
           <w:numId w:val="1"/>
         </w:numPr>
+        <w:spacing w:before="0" w:after="160"/>
+        <w:contextualSpacing/>
         <w:rPr>
           <w:color w:val="81D41A"/>
         </w:rPr>
@@ -726,144 +633,21 @@
       </w:r>
     </w:p>
     <w:sectPr>
+      <w:type w:val="nextPage"/>
       <w:pgSz w:w="11906" w:h="16838"/>
-      <w:pgMar w:top="1417" w:right="1701" w:bottom="1417" w:left="1701" w:header="0" w:footer="0" w:gutter="0"/>
-      <w:cols w:space="720"/>
-      <w:formProt w:val="0"/>
-      <w:docGrid w:linePitch="360" w:charSpace="4096"/>
+      <w:pgMar w:left="1701" w:right="1701" w:gutter="0" w:header="0" w:top="1417" w:footer="0" w:bottom="1417"/>
+      <w:pgNumType w:fmt="decimal"/>
+      <w:formProt w:val="false"/>
+      <w:textDirection w:val="lrTb"/>
+      <w:docGrid w:type="default" w:linePitch="360" w:charSpace="8192"/>
     </w:sectPr>
   </w:body>
 </w:document>
 </file>
 
 <file path=word/numbering.xml><?xml version="1.0" encoding="utf-8"?>
-<w:numbering xmlns:wpc="http://schemas.microsoft.com/office/word/2010/wordprocessingCanvas" xmlns:cx="http://schemas.microsoft.com/office/drawing/2014/chartex" xmlns:cx1="http://schemas.microsoft.com/office/drawing/2015/9/8/chartex" xmlns:cx2="http://schemas.microsoft.com/office/drawing/2015/10/21/chartex" xmlns:cx3="http://schemas.microsoft.com/office/drawing/2016/5/9/chartex" xmlns:cx4="http://schemas.microsoft.com/office/drawing/2016/5/10/chartex" xmlns:cx5="http://schemas.microsoft.com/office/drawing/2016/5/11/chartex" xmlns:cx6="http://schemas.microsoft.com/office/drawing/2016/5/12/chartex" xmlns:cx7="http://schemas.microsoft.com/office/drawing/2016/5/13/chartex" xmlns:cx8="http://schemas.microsoft.com/office/drawing/2016/5/14/chartex" xmlns:mc="http://schemas.openxmlformats.org/markup-compatibility/2006" xmlns:aink="http://schemas.microsoft.com/office/drawing/2016/ink" xmlns:am3d="http://schemas.microsoft.com/office/drawing/2017/model3d" xmlns:o="urn:schemas-microsoft-com:office:office" xmlns:r="http://schemas.openxmlformats.org/officeDocument/2006/relationships" xmlns:m="http://schemas.openxmlformats.org/officeDocument/2006/math" xmlns:v="urn:schemas-microsoft-com:vml" xmlns:wp14="http://schemas.microsoft.com/office/word/2010/wordprocessingDrawing" xmlns:wp="http://schemas.openxmlformats.org/drawingml/2006/wordprocessingDrawing" xmlns:w10="urn:schemas-microsoft-com:office:word" xmlns:w="http://schemas.openxmlformats.org/wordprocessingml/2006/main" xmlns:w14="http://schemas.microsoft.com/office/word/2010/wordml" xmlns:w15="http://schemas.microsoft.com/office/word/2012/wordml" xmlns:w16cid="http://schemas.microsoft.com/office/word/2016/wordml/cid" xmlns:w16se="http://schemas.microsoft.com/office/word/2015/wordml/symex" xmlns:wpg="http://schemas.microsoft.com/office/word/2010/wordprocessingGroup" xmlns:wpi="http://schemas.microsoft.com/office/word/2010/wordprocessingInk" xmlns:wne="http://schemas.microsoft.com/office/word/2006/wordml" xmlns:wps="http://schemas.microsoft.com/office/word/2010/wordprocessingShape" mc:Ignorable="w14 w15 w16se w16cid wp14">
-  <w:abstractNum w:abstractNumId="0" w15:restartNumberingAfterBreak="0">
-    <w:nsid w:val="3D300C28"/>
-    <w:multiLevelType w:val="multilevel"/>
-    <w:tmpl w:val="1E96A096"/>
-    <w:lvl w:ilvl="0">
-      <w:start w:val="1"/>
-      <w:numFmt w:val="none"/>
-      <w:suff w:val="nothing"/>
-      <w:lvlText w:val=""/>
-      <w:lvlJc w:val="left"/>
-      <w:pPr>
-        <w:tabs>
-          <w:tab w:val="num" w:pos="0"/>
-        </w:tabs>
-        <w:ind w:left="0" w:firstLine="0"/>
-      </w:pPr>
-    </w:lvl>
-    <w:lvl w:ilvl="1">
-      <w:start w:val="1"/>
-      <w:numFmt w:val="none"/>
-      <w:suff w:val="nothing"/>
-      <w:lvlText w:val=""/>
-      <w:lvlJc w:val="left"/>
-      <w:pPr>
-        <w:tabs>
-          <w:tab w:val="num" w:pos="0"/>
-        </w:tabs>
-        <w:ind w:left="0" w:firstLine="0"/>
-      </w:pPr>
-    </w:lvl>
-    <w:lvl w:ilvl="2">
-      <w:start w:val="1"/>
-      <w:numFmt w:val="none"/>
-      <w:suff w:val="nothing"/>
-      <w:lvlText w:val=""/>
-      <w:lvlJc w:val="left"/>
-      <w:pPr>
-        <w:tabs>
-          <w:tab w:val="num" w:pos="0"/>
-        </w:tabs>
-        <w:ind w:left="0" w:firstLine="0"/>
-      </w:pPr>
-    </w:lvl>
-    <w:lvl w:ilvl="3">
-      <w:start w:val="1"/>
-      <w:numFmt w:val="none"/>
-      <w:suff w:val="nothing"/>
-      <w:lvlText w:val=""/>
-      <w:lvlJc w:val="left"/>
-      <w:pPr>
-        <w:tabs>
-          <w:tab w:val="num" w:pos="0"/>
-        </w:tabs>
-        <w:ind w:left="0" w:firstLine="0"/>
-      </w:pPr>
-    </w:lvl>
-    <w:lvl w:ilvl="4">
-      <w:start w:val="1"/>
-      <w:numFmt w:val="none"/>
-      <w:suff w:val="nothing"/>
-      <w:lvlText w:val=""/>
-      <w:lvlJc w:val="left"/>
-      <w:pPr>
-        <w:tabs>
-          <w:tab w:val="num" w:pos="0"/>
-        </w:tabs>
-        <w:ind w:left="0" w:firstLine="0"/>
-      </w:pPr>
-    </w:lvl>
-    <w:lvl w:ilvl="5">
-      <w:start w:val="1"/>
-      <w:numFmt w:val="none"/>
-      <w:suff w:val="nothing"/>
-      <w:lvlText w:val=""/>
-      <w:lvlJc w:val="left"/>
-      <w:pPr>
-        <w:tabs>
-          <w:tab w:val="num" w:pos="0"/>
-        </w:tabs>
-        <w:ind w:left="0" w:firstLine="0"/>
-      </w:pPr>
-    </w:lvl>
-    <w:lvl w:ilvl="6">
-      <w:start w:val="1"/>
-      <w:numFmt w:val="none"/>
-      <w:suff w:val="nothing"/>
-      <w:lvlText w:val=""/>
-      <w:lvlJc w:val="left"/>
-      <w:pPr>
-        <w:tabs>
-          <w:tab w:val="num" w:pos="0"/>
-        </w:tabs>
-        <w:ind w:left="0" w:firstLine="0"/>
-      </w:pPr>
-    </w:lvl>
-    <w:lvl w:ilvl="7">
-      <w:start w:val="1"/>
-      <w:numFmt w:val="none"/>
-      <w:suff w:val="nothing"/>
-      <w:lvlText w:val=""/>
-      <w:lvlJc w:val="left"/>
-      <w:pPr>
-        <w:tabs>
-          <w:tab w:val="num" w:pos="0"/>
-        </w:tabs>
-        <w:ind w:left="0" w:firstLine="0"/>
-      </w:pPr>
-    </w:lvl>
-    <w:lvl w:ilvl="8">
-      <w:start w:val="1"/>
-      <w:numFmt w:val="none"/>
-      <w:suff w:val="nothing"/>
-      <w:lvlText w:val=""/>
-      <w:lvlJc w:val="left"/>
-      <w:pPr>
-        <w:tabs>
-          <w:tab w:val="num" w:pos="0"/>
-        </w:tabs>
-        <w:ind w:left="0" w:firstLine="0"/>
-      </w:pPr>
-    </w:lvl>
-  </w:abstractNum>
-  <w:abstractNum w:abstractNumId="1" w15:restartNumberingAfterBreak="0">
-    <w:nsid w:val="417C7201"/>
-    <w:multiLevelType w:val="multilevel"/>
-    <w:tmpl w:val="D64CBACA"/>
+<w:numbering xmlns:w="http://schemas.openxmlformats.org/wordprocessingml/2006/main" xmlns:o="urn:schemas-microsoft-com:office:office" xmlns:r="http://schemas.openxmlformats.org/officeDocument/2006/relationships" xmlns:v="urn:schemas-microsoft-com:vml" xmlns:mc="http://schemas.openxmlformats.org/markup-compatibility/2006" xmlns:w14="http://schemas.microsoft.com/office/word/2010/wordml" mc:Ignorable="w14">
+  <w:abstractNum w:abstractNumId="1">
     <w:lvl w:ilvl="0">
       <w:start w:val="1"/>
       <w:numFmt w:val="bullet"/>
@@ -1000,21 +784,140 @@
       </w:rPr>
     </w:lvl>
   </w:abstractNum>
+  <w:abstractNum w:abstractNumId="2">
+    <w:lvl w:ilvl="0">
+      <w:start w:val="1"/>
+      <w:numFmt w:val="none"/>
+      <w:suff w:val="nothing"/>
+      <w:lvlText w:val=""/>
+      <w:lvlJc w:val="left"/>
+      <w:pPr>
+        <w:tabs>
+          <w:tab w:val="num" w:pos="0"/>
+        </w:tabs>
+        <w:ind w:left="0" w:hanging="0"/>
+      </w:pPr>
+    </w:lvl>
+    <w:lvl w:ilvl="1">
+      <w:start w:val="1"/>
+      <w:numFmt w:val="none"/>
+      <w:suff w:val="nothing"/>
+      <w:lvlText w:val=""/>
+      <w:lvlJc w:val="left"/>
+      <w:pPr>
+        <w:tabs>
+          <w:tab w:val="num" w:pos="0"/>
+        </w:tabs>
+        <w:ind w:left="0" w:hanging="0"/>
+      </w:pPr>
+    </w:lvl>
+    <w:lvl w:ilvl="2">
+      <w:start w:val="1"/>
+      <w:numFmt w:val="none"/>
+      <w:suff w:val="nothing"/>
+      <w:lvlText w:val=""/>
+      <w:lvlJc w:val="left"/>
+      <w:pPr>
+        <w:tabs>
+          <w:tab w:val="num" w:pos="0"/>
+        </w:tabs>
+        <w:ind w:left="0" w:hanging="0"/>
+      </w:pPr>
+    </w:lvl>
+    <w:lvl w:ilvl="3">
+      <w:start w:val="1"/>
+      <w:numFmt w:val="none"/>
+      <w:suff w:val="nothing"/>
+      <w:lvlText w:val=""/>
+      <w:lvlJc w:val="left"/>
+      <w:pPr>
+        <w:tabs>
+          <w:tab w:val="num" w:pos="0"/>
+        </w:tabs>
+        <w:ind w:left="0" w:hanging="0"/>
+      </w:pPr>
+    </w:lvl>
+    <w:lvl w:ilvl="4">
+      <w:start w:val="1"/>
+      <w:numFmt w:val="none"/>
+      <w:suff w:val="nothing"/>
+      <w:lvlText w:val=""/>
+      <w:lvlJc w:val="left"/>
+      <w:pPr>
+        <w:tabs>
+          <w:tab w:val="num" w:pos="0"/>
+        </w:tabs>
+        <w:ind w:left="0" w:hanging="0"/>
+      </w:pPr>
+    </w:lvl>
+    <w:lvl w:ilvl="5">
+      <w:start w:val="1"/>
+      <w:numFmt w:val="none"/>
+      <w:suff w:val="nothing"/>
+      <w:lvlText w:val=""/>
+      <w:lvlJc w:val="left"/>
+      <w:pPr>
+        <w:tabs>
+          <w:tab w:val="num" w:pos="0"/>
+        </w:tabs>
+        <w:ind w:left="0" w:hanging="0"/>
+      </w:pPr>
+    </w:lvl>
+    <w:lvl w:ilvl="6">
+      <w:start w:val="1"/>
+      <w:numFmt w:val="none"/>
+      <w:suff w:val="nothing"/>
+      <w:lvlText w:val=""/>
+      <w:lvlJc w:val="left"/>
+      <w:pPr>
+        <w:tabs>
+          <w:tab w:val="num" w:pos="0"/>
+        </w:tabs>
+        <w:ind w:left="0" w:hanging="0"/>
+      </w:pPr>
+    </w:lvl>
+    <w:lvl w:ilvl="7">
+      <w:start w:val="1"/>
+      <w:numFmt w:val="none"/>
+      <w:suff w:val="nothing"/>
+      <w:lvlText w:val=""/>
+      <w:lvlJc w:val="left"/>
+      <w:pPr>
+        <w:tabs>
+          <w:tab w:val="num" w:pos="0"/>
+        </w:tabs>
+        <w:ind w:left="0" w:hanging="0"/>
+      </w:pPr>
+    </w:lvl>
+    <w:lvl w:ilvl="8">
+      <w:start w:val="1"/>
+      <w:numFmt w:val="none"/>
+      <w:suff w:val="nothing"/>
+      <w:lvlText w:val=""/>
+      <w:lvlJc w:val="left"/>
+      <w:pPr>
+        <w:tabs>
+          <w:tab w:val="num" w:pos="0"/>
+        </w:tabs>
+        <w:ind w:left="0" w:hanging="0"/>
+      </w:pPr>
+    </w:lvl>
+  </w:abstractNum>
   <w:num w:numId="1">
     <w:abstractNumId w:val="1"/>
   </w:num>
   <w:num w:numId="2">
-    <w:abstractNumId w:val="0"/>
+    <w:abstractNumId w:val="2"/>
   </w:num>
 </w:numbering>
 </file>
 
 <file path=word/styles.xml><?xml version="1.0" encoding="utf-8"?>
-<w:styles xmlns:mc="http://schemas.openxmlformats.org/markup-compatibility/2006" xmlns:r="http://schemas.openxmlformats.org/officeDocument/2006/relationships" xmlns:w="http://schemas.openxmlformats.org/wordprocessingml/2006/main" xmlns:w14="http://schemas.microsoft.com/office/word/2010/wordml" xmlns:w15="http://schemas.microsoft.com/office/word/2012/wordml" xmlns:w16cid="http://schemas.microsoft.com/office/word/2016/wordml/cid" xmlns:w16se="http://schemas.microsoft.com/office/word/2015/wordml/symex" mc:Ignorable="w14 w15 w16se w16cid">
+<w:styles xmlns:w="http://schemas.openxmlformats.org/wordprocessingml/2006/main" xmlns:w14="http://schemas.microsoft.com/office/word/2010/wordml" xmlns:mc="http://schemas.openxmlformats.org/markup-compatibility/2006" mc:Ignorable="w14">
   <w:docDefaults>
     <w:rPrDefault>
       <w:rPr>
-        <w:rFonts w:asciiTheme="minorHAnsi" w:eastAsiaTheme="minorHAnsi" w:hAnsiTheme="minorHAnsi" w:cstheme="minorBidi"/>
+        <w:rFonts w:ascii="Calibri" w:hAnsi="Calibri" w:eastAsia="Calibri" w:cs="" w:asciiTheme="minorHAnsi" w:cstheme="minorBidi" w:eastAsiaTheme="minorHAnsi" w:hAnsiTheme="minorHAnsi"/>
         <w:sz w:val="22"/>
         <w:szCs w:val="22"/>
         <w:lang w:val="pt-BR" w:eastAsia="en-US" w:bidi="ar-SA"/>
@@ -1022,21 +925,21 @@
     </w:rPrDefault>
     <w:pPrDefault>
       <w:pPr>
-        <w:suppressAutoHyphens/>
+        <w:suppressAutoHyphens w:val="true"/>
       </w:pPr>
     </w:pPrDefault>
   </w:docDefaults>
   <w:latentStyles w:defLockedState="0" w:defUIPriority="99" w:defSemiHidden="0" w:defUnhideWhenUsed="0" w:defQFormat="0" w:count="375">
     <w:lsdException w:name="Normal" w:uiPriority="0" w:qFormat="1"/>
     <w:lsdException w:name="heading 1" w:uiPriority="9" w:qFormat="1"/>
-    <w:lsdException w:name="heading 2" w:semiHidden="1" w:uiPriority="9" w:unhideWhenUsed="1" w:qFormat="1"/>
-    <w:lsdException w:name="heading 3" w:semiHidden="1" w:uiPriority="9" w:unhideWhenUsed="1" w:qFormat="1"/>
-    <w:lsdException w:name="heading 4" w:semiHidden="1" w:uiPriority="9" w:unhideWhenUsed="1" w:qFormat="1"/>
-    <w:lsdException w:name="heading 5" w:semiHidden="1" w:uiPriority="9" w:unhideWhenUsed="1" w:qFormat="1"/>
-    <w:lsdException w:name="heading 6" w:semiHidden="1" w:uiPriority="9" w:unhideWhenUsed="1" w:qFormat="1"/>
-    <w:lsdException w:name="heading 7" w:semiHidden="1" w:uiPriority="9" w:unhideWhenUsed="1" w:qFormat="1"/>
-    <w:lsdException w:name="heading 8" w:semiHidden="1" w:uiPriority="9" w:unhideWhenUsed="1" w:qFormat="1"/>
-    <w:lsdException w:name="heading 9" w:semiHidden="1" w:uiPriority="9" w:unhideWhenUsed="1" w:qFormat="1"/>
+    <w:lsdException w:name="heading 2" w:uiPriority="9" w:semiHidden="1" w:unhideWhenUsed="1" w:qFormat="1"/>
+    <w:lsdException w:name="heading 3" w:uiPriority="9" w:semiHidden="1" w:unhideWhenUsed="1" w:qFormat="1"/>
+    <w:lsdException w:name="heading 4" w:uiPriority="9" w:semiHidden="1" w:unhideWhenUsed="1" w:qFormat="1"/>
+    <w:lsdException w:name="heading 5" w:uiPriority="9" w:semiHidden="1" w:unhideWhenUsed="1" w:qFormat="1"/>
+    <w:lsdException w:name="heading 6" w:uiPriority="9" w:semiHidden="1" w:unhideWhenUsed="1" w:qFormat="1"/>
+    <w:lsdException w:name="heading 7" w:uiPriority="9" w:semiHidden="1" w:unhideWhenUsed="1" w:qFormat="1"/>
+    <w:lsdException w:name="heading 8" w:uiPriority="9" w:semiHidden="1" w:unhideWhenUsed="1" w:qFormat="1"/>
+    <w:lsdException w:name="heading 9" w:uiPriority="9" w:semiHidden="1" w:unhideWhenUsed="1" w:qFormat="1"/>
     <w:lsdException w:name="index 1" w:semiHidden="1" w:unhideWhenUsed="1"/>
     <w:lsdException w:name="index 2" w:semiHidden="1" w:unhideWhenUsed="1"/>
     <w:lsdException w:name="index 3" w:semiHidden="1" w:unhideWhenUsed="1"/>
@@ -1046,22 +949,22 @@
     <w:lsdException w:name="index 7" w:semiHidden="1" w:unhideWhenUsed="1"/>
     <w:lsdException w:name="index 8" w:semiHidden="1" w:unhideWhenUsed="1"/>
     <w:lsdException w:name="index 9" w:semiHidden="1" w:unhideWhenUsed="1"/>
-    <w:lsdException w:name="toc 1" w:semiHidden="1" w:uiPriority="39" w:unhideWhenUsed="1"/>
-    <w:lsdException w:name="toc 2" w:semiHidden="1" w:uiPriority="39" w:unhideWhenUsed="1"/>
-    <w:lsdException w:name="toc 3" w:semiHidden="1" w:uiPriority="39" w:unhideWhenUsed="1"/>
-    <w:lsdException w:name="toc 4" w:semiHidden="1" w:uiPriority="39" w:unhideWhenUsed="1"/>
-    <w:lsdException w:name="toc 5" w:semiHidden="1" w:uiPriority="39" w:unhideWhenUsed="1"/>
-    <w:lsdException w:name="toc 6" w:semiHidden="1" w:uiPriority="39" w:unhideWhenUsed="1"/>
-    <w:lsdException w:name="toc 7" w:semiHidden="1" w:uiPriority="39" w:unhideWhenUsed="1"/>
-    <w:lsdException w:name="toc 8" w:semiHidden="1" w:uiPriority="39" w:unhideWhenUsed="1"/>
-    <w:lsdException w:name="toc 9" w:semiHidden="1" w:uiPriority="39" w:unhideWhenUsed="1"/>
+    <w:lsdException w:name="toc 1" w:uiPriority="39" w:semiHidden="1" w:unhideWhenUsed="1"/>
+    <w:lsdException w:name="toc 2" w:uiPriority="39" w:semiHidden="1" w:unhideWhenUsed="1"/>
+    <w:lsdException w:name="toc 3" w:uiPriority="39" w:semiHidden="1" w:unhideWhenUsed="1"/>
+    <w:lsdException w:name="toc 4" w:uiPriority="39" w:semiHidden="1" w:unhideWhenUsed="1"/>
+    <w:lsdException w:name="toc 5" w:uiPriority="39" w:semiHidden="1" w:unhideWhenUsed="1"/>
+    <w:lsdException w:name="toc 6" w:uiPriority="39" w:semiHidden="1" w:unhideWhenUsed="1"/>
+    <w:lsdException w:name="toc 7" w:uiPriority="39" w:semiHidden="1" w:unhideWhenUsed="1"/>
+    <w:lsdException w:name="toc 8" w:uiPriority="39" w:semiHidden="1" w:unhideWhenUsed="1"/>
+    <w:lsdException w:name="toc 9" w:uiPriority="39" w:semiHidden="1" w:unhideWhenUsed="1"/>
     <w:lsdException w:name="Normal Indent" w:semiHidden="1" w:unhideWhenUsed="1"/>
     <w:lsdException w:name="footnote text" w:semiHidden="1" w:unhideWhenUsed="1"/>
     <w:lsdException w:name="annotation text" w:semiHidden="1" w:unhideWhenUsed="1"/>
     <w:lsdException w:name="header" w:semiHidden="1" w:unhideWhenUsed="1"/>
     <w:lsdException w:name="footer" w:semiHidden="1" w:unhideWhenUsed="1"/>
     <w:lsdException w:name="index heading" w:semiHidden="1" w:unhideWhenUsed="1"/>
-    <w:lsdException w:name="caption" w:semiHidden="1" w:uiPriority="35" w:unhideWhenUsed="1" w:qFormat="1"/>
+    <w:lsdException w:name="caption" w:uiPriority="35" w:semiHidden="1" w:unhideWhenUsed="1" w:qFormat="1"/>
     <w:lsdException w:name="table of figures" w:semiHidden="1" w:unhideWhenUsed="1"/>
     <w:lsdException w:name="envelope address" w:semiHidden="1" w:unhideWhenUsed="1"/>
     <w:lsdException w:name="envelope return" w:semiHidden="1" w:unhideWhenUsed="1"/>
@@ -1092,7 +995,7 @@
     <w:lsdException w:name="Title" w:uiPriority="10" w:qFormat="1"/>
     <w:lsdException w:name="Closing" w:semiHidden="1" w:unhideWhenUsed="1"/>
     <w:lsdException w:name="Signature" w:semiHidden="1" w:unhideWhenUsed="1"/>
-    <w:lsdException w:name="Default Paragraph Font" w:semiHidden="1" w:uiPriority="1" w:unhideWhenUsed="1"/>
+    <w:lsdException w:name="Default Paragraph Font" w:uiPriority="1" w:semiHidden="1" w:unhideWhenUsed="1"/>
     <w:lsdException w:name="Body Text" w:semiHidden="1" w:unhideWhenUsed="1"/>
     <w:lsdException w:name="Body Text Indent" w:semiHidden="1" w:unhideWhenUsed="1"/>
     <w:lsdException w:name="List Continue" w:semiHidden="1" w:unhideWhenUsed="1"/>
@@ -1292,8 +1195,8 @@
     <w:lsdException w:name="Subtle Reference" w:uiPriority="31" w:qFormat="1"/>
     <w:lsdException w:name="Intense Reference" w:uiPriority="32" w:qFormat="1"/>
     <w:lsdException w:name="Book Title" w:uiPriority="33" w:qFormat="1"/>
-    <w:lsdException w:name="Bibliography" w:semiHidden="1" w:uiPriority="37" w:unhideWhenUsed="1"/>
-    <w:lsdException w:name="TOC Heading" w:semiHidden="1" w:uiPriority="39" w:unhideWhenUsed="1" w:qFormat="1"/>
+    <w:lsdException w:name="Bibliography" w:uiPriority="37" w:semiHidden="1" w:unhideWhenUsed="1"/>
+    <w:lsdException w:name="TOC Heading" w:uiPriority="39" w:semiHidden="1" w:unhideWhenUsed="1" w:qFormat="1"/>
     <w:lsdException w:name="Plain Table 1" w:uiPriority="41"/>
     <w:lsdException w:name="Plain Table 2" w:uiPriority="42"/>
     <w:lsdException w:name="Plain Table 3" w:uiPriority="43"/>
@@ -1403,70 +1306,92 @@
     <w:lsdException w:name="Hashtag" w:semiHidden="1" w:unhideWhenUsed="1"/>
     <w:lsdException w:name="Unresolved Mention" w:semiHidden="1" w:unhideWhenUsed="1"/>
   </w:latentStyles>
-  <w:style w:type="paragraph" w:default="1" w:styleId="Normal">
+  <w:style w:type="paragraph" w:styleId="Normal" w:default="1">
     <w:name w:val="Normal"/>
     <w:qFormat/>
     <w:pPr>
-      <w:spacing w:after="160" w:line="259" w:lineRule="auto"/>
+      <w:widowControl/>
+      <w:suppressAutoHyphens w:val="true"/>
+      <w:bidi w:val="0"/>
+      <w:spacing w:lineRule="auto" w:line="259" w:before="0" w:after="160"/>
+      <w:jc w:val="left"/>
     </w:pPr>
+    <w:rPr>
+      <w:rFonts w:ascii="Calibri" w:hAnsi="Calibri" w:eastAsia="Calibri" w:cs="" w:asciiTheme="minorHAnsi" w:cstheme="minorBidi" w:eastAsiaTheme="minorHAnsi" w:hAnsiTheme="minorHAnsi"/>
+      <w:color w:val="auto"/>
+      <w:kern w:val="0"/>
+      <w:sz w:val="22"/>
+      <w:szCs w:val="22"/>
+      <w:lang w:val="pt-BR" w:eastAsia="en-US" w:bidi="ar-SA"/>
+    </w:rPr>
   </w:style>
-  <w:style w:type="character" w:default="1" w:styleId="Fontepargpadro">
+  <w:style w:type="character" w:styleId="DefaultParagraphFont" w:default="1">
     <w:name w:val="Default Paragraph Font"/>
     <w:uiPriority w:val="1"/>
     <w:semiHidden/>
     <w:unhideWhenUsed/>
+    <w:qFormat/>
+    <w:rPr/>
   </w:style>
-  <w:style w:type="table" w:default="1" w:styleId="Tabelanormal">
-    <w:name w:val="Normal Table"/>
-    <w:uiPriority w:val="99"/>
-    <w:semiHidden/>
-    <w:unhideWhenUsed/>
-    <w:tblPr>
-      <w:tblInd w:w="0" w:type="dxa"/>
-      <w:tblCellMar>
-        <w:top w:w="0" w:type="dxa"/>
-        <w:left w:w="108" w:type="dxa"/>
-        <w:bottom w:w="0" w:type="dxa"/>
-        <w:right w:w="108" w:type="dxa"/>
-      </w:tblCellMar>
-    </w:tblPr>
-  </w:style>
-  <w:style w:type="numbering" w:default="1" w:styleId="Semlista">
-    <w:name w:val="No List"/>
-    <w:uiPriority w:val="99"/>
-    <w:semiHidden/>
-    <w:unhideWhenUsed/>
-  </w:style>
-  <w:style w:type="paragraph" w:customStyle="1" w:styleId="Heading">
+  <w:style w:type="paragraph" w:styleId="Heading" w:customStyle="1">
     <w:name w:val="Heading"/>
     <w:basedOn w:val="Normal"/>
-    <w:next w:val="Corpodetexto"/>
+    <w:next w:val="TextBody"/>
     <w:qFormat/>
     <w:pPr>
-      <w:keepNext/>
+      <w:keepNext w:val="true"/>
       <w:spacing w:before="240" w:after="120"/>
     </w:pPr>
     <w:rPr>
-      <w:rFonts w:ascii="Liberation Sans" w:eastAsia="Noto Sans CJK SC" w:hAnsi="Liberation Sans" w:cs="Lohit Devanagari"/>
+      <w:rFonts w:ascii="Liberation Sans" w:hAnsi="Liberation Sans" w:eastAsia="Noto Sans CJK SC" w:cs="Lohit Devanagari"/>
       <w:sz w:val="28"/>
       <w:szCs w:val="28"/>
     </w:rPr>
   </w:style>
-  <w:style w:type="paragraph" w:styleId="Corpodetexto">
+  <w:style w:type="paragraph" w:styleId="TextBody">
     <w:name w:val="Body Text"/>
     <w:basedOn w:val="Normal"/>
     <w:pPr>
-      <w:spacing w:after="140" w:line="276" w:lineRule="auto"/>
+      <w:spacing w:lineRule="auto" w:line="276" w:before="0" w:after="140"/>
     </w:pPr>
+    <w:rPr/>
   </w:style>
-  <w:style w:type="paragraph" w:styleId="Lista">
+  <w:style w:type="paragraph" w:styleId="List">
     <w:name w:val="List"/>
-    <w:basedOn w:val="Corpodetexto"/>
+    <w:basedOn w:val="TextBody"/>
+    <w:pPr/>
     <w:rPr>
       <w:rFonts w:cs="Lohit Devanagari"/>
     </w:rPr>
   </w:style>
-  <w:style w:type="paragraph" w:styleId="Legenda">
+  <w:style w:type="paragraph" w:styleId="Caption">
+    <w:name w:val="Caption"/>
+    <w:basedOn w:val="Normal"/>
+    <w:qFormat/>
+    <w:pPr>
+      <w:suppressLineNumbers/>
+      <w:spacing w:before="120" w:after="120"/>
+    </w:pPr>
+    <w:rPr>
+      <w:rFonts w:cs="Lohit Devanagari"/>
+      <w:i/>
+      <w:iCs/>
+      <w:sz w:val="24"/>
+      <w:szCs w:val="24"/>
+    </w:rPr>
+  </w:style>
+  <w:style w:type="paragraph" w:styleId="Index" w:customStyle="1">
+    <w:name w:val="Index"/>
+    <w:basedOn w:val="Normal"/>
+    <w:qFormat/>
+    <w:pPr>
+      <w:suppressLineNumbers/>
+    </w:pPr>
+    <w:rPr>
+      <w:rFonts w:cs="Lohit Devanagari"/>
+    </w:rPr>
+  </w:style>
+  <w:style w:type="paragraph" w:styleId="Caption1">
     <w:name w:val="caption"/>
     <w:basedOn w:val="Normal"/>
     <w:qFormat/>
@@ -1482,27 +1407,39 @@
       <w:szCs w:val="24"/>
     </w:rPr>
   </w:style>
-  <w:style w:type="paragraph" w:customStyle="1" w:styleId="Index">
-    <w:name w:val="Index"/>
-    <w:basedOn w:val="Normal"/>
-    <w:qFormat/>
-    <w:pPr>
-      <w:suppressLineNumbers/>
-    </w:pPr>
-    <w:rPr>
-      <w:rFonts w:cs="Lohit Devanagari"/>
-    </w:rPr>
-  </w:style>
-  <w:style w:type="paragraph" w:styleId="PargrafodaLista">
+  <w:style w:type="paragraph" w:styleId="ListParagraph">
     <w:name w:val="List Paragraph"/>
     <w:basedOn w:val="Normal"/>
     <w:uiPriority w:val="34"/>
     <w:qFormat/>
-    <w:rsid w:val="00693DEB"/>
+    <w:rsid w:val="00693deb"/>
     <w:pPr>
-      <w:ind w:left="720"/>
+      <w:spacing w:before="0" w:after="160"/>
+      <w:ind w:left="720" w:hanging="0"/>
       <w:contextualSpacing/>
     </w:pPr>
+    <w:rPr/>
+  </w:style>
+  <w:style w:type="numbering" w:styleId="NoList" w:default="1">
+    <w:name w:val="No List"/>
+    <w:uiPriority w:val="99"/>
+    <w:semiHidden/>
+    <w:unhideWhenUsed/>
+    <w:qFormat/>
+  </w:style>
+  <w:style w:type="table" w:default="1" w:styleId="Tabelanormal">
+    <w:name w:val="Normal Table"/>
+    <w:uiPriority w:val="99"/>
+    <w:semiHidden/>
+    <w:unhideWhenUsed/>
+    <w:tblPr>
+      <w:tblCellMar>
+        <w:top w:w="0" w:type="dxa"/>
+        <w:left w:w="108" w:type="dxa"/>
+        <w:bottom w:w="0" w:type="dxa"/>
+        <w:right w:w="108" w:type="dxa"/>
+      </w:tblCellMar>
+    </w:tblPr>
   </w:style>
 </w:styles>
 </file>

</xml_diff>

<commit_message>
criar tutorial e deck
</commit_message>
<xml_diff>
--- a/Projeto_completo/ygo/Coisas que preciso fazer no meu projeto.docx
+++ b/Projeto_completo/ygo/Coisas que preciso fazer no meu projeto.docx
@@ -47,10 +47,14 @@
           <w:ilvl w:val="0"/>
           <w:numId w:val="1"/>
         </w:numPr>
-        <w:rPr/>
-      </w:pPr>
-      <w:r>
-        <w:rPr/>
+        <w:rPr>
+          <w:color w:val="81D41A"/>
+        </w:rPr>
+      </w:pPr>
+      <w:r>
+        <w:rPr>
+          <w:color w:val="81D41A"/>
+        </w:rPr>
         <w:t>Pagina de criação de tutorial, deck e notícias;</w:t>
       </w:r>
     </w:p>
@@ -642,19 +646,19 @@
         <w:spacing w:before="0" w:after="160"/>
         <w:contextualSpacing/>
         <w:rPr>
-          <w:color w:val="auto"/>
-        </w:rPr>
-      </w:pPr>
-      <w:r>
-        <w:rPr>
-          <w:color w:val="auto"/>
+          <w:color w:val="81D41A"/>
+        </w:rPr>
+      </w:pPr>
+      <w:r>
+        <w:rPr>
+          <w:color w:val="81D41A"/>
         </w:rPr>
         <w:t>Adicionar hover e active nos bot</w:t>
       </w:r>
       <w:r>
         <w:rPr>
           <w:rFonts w:eastAsia="Calibri" w:cs="" w:cstheme="minorBidi" w:eastAsiaTheme="minorHAnsi"/>
-          <w:color w:val="auto"/>
+          <w:color w:val="81D41A"/>
           <w:kern w:val="0"/>
           <w:sz w:val="22"/>
           <w:szCs w:val="22"/>

</xml_diff>

<commit_message>
pesquisa e delete via admin funcionais
</commit_message>
<xml_diff>
--- a/Projeto_completo/ygo/Coisas que preciso fazer no meu projeto.docx
+++ b/Projeto_completo/ygo/Coisas que preciso fazer no meu projeto.docx
@@ -1,52 +1,89 @@
 
 <file path=word/document.xml><?xml version="1.0" encoding="utf-8"?>
-<w:document xmlns:o="urn:schemas-microsoft-com:office:office" xmlns:r="http://schemas.openxmlformats.org/officeDocument/2006/relationships" xmlns:v="urn:schemas-microsoft-com:vml" xmlns:w="http://schemas.openxmlformats.org/wordprocessingml/2006/main" xmlns:w10="urn:schemas-microsoft-com:office:word" xmlns:wp="http://schemas.openxmlformats.org/drawingml/2006/wordprocessingDrawing" xmlns:wps="http://schemas.microsoft.com/office/word/2010/wordprocessingShape" xmlns:wpg="http://schemas.microsoft.com/office/word/2010/wordprocessingGroup" xmlns:mc="http://schemas.openxmlformats.org/markup-compatibility/2006" xmlns:wp14="http://schemas.microsoft.com/office/word/2010/wordprocessingDrawing" xmlns:w14="http://schemas.microsoft.com/office/word/2010/wordml" xmlns:w15="http://schemas.microsoft.com/office/word/2012/wordml" mc:Ignorable="w14 wp14 w15">
+<w:document xmlns:wpc="http://schemas.microsoft.com/office/word/2010/wordprocessingCanvas" xmlns:cx="http://schemas.microsoft.com/office/drawing/2014/chartex" xmlns:cx1="http://schemas.microsoft.com/office/drawing/2015/9/8/chartex" xmlns:cx2="http://schemas.microsoft.com/office/drawing/2015/10/21/chartex" xmlns:cx3="http://schemas.microsoft.com/office/drawing/2016/5/9/chartex" xmlns:cx4="http://schemas.microsoft.com/office/drawing/2016/5/10/chartex" xmlns:cx5="http://schemas.microsoft.com/office/drawing/2016/5/11/chartex" xmlns:cx6="http://schemas.microsoft.com/office/drawing/2016/5/12/chartex" xmlns:cx7="http://schemas.microsoft.com/office/drawing/2016/5/13/chartex" xmlns:cx8="http://schemas.microsoft.com/office/drawing/2016/5/14/chartex" xmlns:mc="http://schemas.openxmlformats.org/markup-compatibility/2006" xmlns:aink="http://schemas.microsoft.com/office/drawing/2016/ink" xmlns:am3d="http://schemas.microsoft.com/office/drawing/2017/model3d" xmlns:o="urn:schemas-microsoft-com:office:office" xmlns:r="http://schemas.openxmlformats.org/officeDocument/2006/relationships" xmlns:m="http://schemas.openxmlformats.org/officeDocument/2006/math" xmlns:v="urn:schemas-microsoft-com:vml" xmlns:wp14="http://schemas.microsoft.com/office/word/2010/wordprocessingDrawing" xmlns:wp="http://schemas.openxmlformats.org/drawingml/2006/wordprocessingDrawing" xmlns:w10="urn:schemas-microsoft-com:office:word" xmlns:w="http://schemas.openxmlformats.org/wordprocessingml/2006/main" xmlns:w14="http://schemas.microsoft.com/office/word/2010/wordml" xmlns:w15="http://schemas.microsoft.com/office/word/2012/wordml" xmlns:w16cid="http://schemas.microsoft.com/office/word/2016/wordml/cid" xmlns:w16se="http://schemas.microsoft.com/office/word/2015/wordml/symex" xmlns:wpg="http://schemas.microsoft.com/office/word/2010/wordprocessingGroup" xmlns:wpi="http://schemas.microsoft.com/office/word/2010/wordprocessingInk" xmlns:wne="http://schemas.microsoft.com/office/word/2006/wordml" xmlns:wps="http://schemas.microsoft.com/office/word/2010/wordprocessingShape" mc:Ignorable="w14 w15 w16se w16cid wp14">
   <w:body>
     <w:p>
-      <w:pPr>
-        <w:pStyle w:val="Normal"/>
-        <w:rPr/>
-      </w:pPr>
-      <w:r>
-        <w:rPr/>
+      <w:r>
         <w:t>Coisas que preciso fazer no meu projeto:</w:t>
       </w:r>
     </w:p>
     <w:p>
       <w:pPr>
-        <w:pStyle w:val="ListParagraph"/>
+        <w:pStyle w:val="PargrafodaLista"/>
         <w:numPr>
           <w:ilvl w:val="0"/>
           <w:numId w:val="1"/>
         </w:numPr>
-        <w:rPr/>
-      </w:pPr>
-      <w:r>
-        <w:rPr/>
-        <w:t>Criar página de tutorial, utilizando um template e carregando os dados salvos por um ID no banco de dados;</w:t>
-      </w:r>
-    </w:p>
-    <w:p>
-      <w:pPr>
-        <w:pStyle w:val="ListParagraph"/>
+        <w:rPr>
+          <w:color w:val="70AD47" w:themeColor="accent6"/>
+        </w:rPr>
+      </w:pPr>
+      <w:r>
+        <w:rPr>
+          <w:color w:val="70AD47" w:themeColor="accent6"/>
+        </w:rPr>
+        <w:t xml:space="preserve">Criar página de tutorial, utilizando um </w:t>
+      </w:r>
+      <w:proofErr w:type="spellStart"/>
+      <w:r>
+        <w:rPr>
+          <w:color w:val="70AD47" w:themeColor="accent6"/>
+        </w:rPr>
+        <w:t>template</w:t>
+      </w:r>
+      <w:proofErr w:type="spellEnd"/>
+      <w:r>
+        <w:rPr>
+          <w:color w:val="70AD47" w:themeColor="accent6"/>
+        </w:rPr>
+        <w:t xml:space="preserve"> e carregando os dados salvos por um ID no banco de dados;</w:t>
+      </w:r>
+    </w:p>
+    <w:p>
+      <w:pPr>
+        <w:pStyle w:val="PargrafodaLista"/>
         <w:numPr>
           <w:ilvl w:val="0"/>
           <w:numId w:val="1"/>
         </w:numPr>
-        <w:rPr/>
-      </w:pPr>
-      <w:r>
-        <w:rPr/>
-        <w:t>Esquema de favoritar deck para usuários normais;</w:t>
-      </w:r>
-    </w:p>
-    <w:p>
-      <w:pPr>
-        <w:pStyle w:val="ListParagraph"/>
+        <w:rPr>
+          <w:color w:val="70AD47" w:themeColor="accent6"/>
+        </w:rPr>
+      </w:pPr>
+      <w:r>
+        <w:rPr>
+          <w:color w:val="70AD47" w:themeColor="accent6"/>
+        </w:rPr>
+        <w:t>Admin poder apagar as coisas</w:t>
+      </w:r>
+    </w:p>
+    <w:p>
+      <w:pPr>
+        <w:pStyle w:val="PargrafodaLista"/>
         <w:numPr>
           <w:ilvl w:val="0"/>
           <w:numId w:val="1"/>
         </w:numPr>
+      </w:pPr>
+      <w:r>
+        <w:t xml:space="preserve">Esquema de </w:t>
+      </w:r>
+      <w:proofErr w:type="spellStart"/>
+      <w:r>
+        <w:t>favoritar</w:t>
+      </w:r>
+      <w:proofErr w:type="spellEnd"/>
+      <w:r>
+        <w:t xml:space="preserve"> deck para usuários normais;</w:t>
+      </w:r>
+    </w:p>
+    <w:p>
+      <w:pPr>
+        <w:pStyle w:val="PargrafodaLista"/>
+        <w:numPr>
+          <w:ilvl w:val="0"/>
+          <w:numId w:val="1"/>
+        </w:numPr>
         <w:rPr>
           <w:color w:val="81D41A"/>
         </w:rPr>
@@ -60,7 +97,7 @@
     </w:p>
     <w:p>
       <w:pPr>
-        <w:pStyle w:val="ListParagraph"/>
+        <w:pStyle w:val="PargrafodaLista"/>
         <w:numPr>
           <w:ilvl w:val="0"/>
           <w:numId w:val="1"/>
@@ -73,86 +110,20 @@
         <w:rPr>
           <w:color w:val="70AD47" w:themeColor="accent6"/>
         </w:rPr>
-        <w:t>Criar banco de dados com as seguintes tabelas:</w:t>
-      </w:r>
-    </w:p>
-    <w:p>
-      <w:pPr>
-        <w:pStyle w:val="ListParagraph"/>
-        <w:numPr>
-          <w:ilvl w:val="1"/>
-          <w:numId w:val="1"/>
-        </w:numPr>
-        <w:rPr>
-          <w:color w:val="70AD47" w:themeColor="accent6"/>
-        </w:rPr>
-      </w:pPr>
-      <w:r>
-        <w:rPr>
-          <w:color w:val="70AD47" w:themeColor="accent6"/>
-        </w:rPr>
-        <w:t>Usuários;</w:t>
-      </w:r>
-    </w:p>
-    <w:p>
-      <w:pPr>
-        <w:pStyle w:val="ListParagraph"/>
-        <w:numPr>
-          <w:ilvl w:val="2"/>
-          <w:numId w:val="1"/>
-        </w:numPr>
-        <w:rPr>
-          <w:color w:val="70AD47" w:themeColor="accent6"/>
-        </w:rPr>
-      </w:pPr>
-      <w:r>
-        <w:rPr>
-          <w:color w:val="70AD47" w:themeColor="accent6"/>
-        </w:rPr>
-        <w:t>E-mail</w:t>
-      </w:r>
-    </w:p>
-    <w:p>
-      <w:pPr>
-        <w:pStyle w:val="ListParagraph"/>
-        <w:numPr>
-          <w:ilvl w:val="2"/>
-          <w:numId w:val="1"/>
-        </w:numPr>
-        <w:rPr>
-          <w:color w:val="70AD47" w:themeColor="accent6"/>
-        </w:rPr>
-      </w:pPr>
-      <w:r>
-        <w:rPr>
-          <w:color w:val="70AD47" w:themeColor="accent6"/>
-        </w:rPr>
-        <w:t>Senha</w:t>
-      </w:r>
-    </w:p>
-    <w:p>
-      <w:pPr>
-        <w:pStyle w:val="ListParagraph"/>
-        <w:numPr>
-          <w:ilvl w:val="2"/>
-          <w:numId w:val="1"/>
-        </w:numPr>
-        <w:rPr>
-          <w:color w:val="70AD47" w:themeColor="accent6"/>
-        </w:rPr>
-      </w:pPr>
-      <w:r>
-        <w:rPr>
-          <w:color w:val="70AD47" w:themeColor="accent6"/>
-        </w:rPr>
-        <w:t>Usuário</w:t>
+        <w:t xml:space="preserve">Criar </w:t>
+      </w:r>
+      <w:r>
+        <w:rPr>
+          <w:color w:val="70AD47" w:themeColor="accent6"/>
+        </w:rPr>
+        <w:t>banco de dados com as seguintes tabelas:</w:t>
       </w:r>
       <w:bookmarkStart w:id="0" w:name="_GoBack"/>
       <w:bookmarkEnd w:id="0"/>
     </w:p>
     <w:p>
       <w:pPr>
-        <w:pStyle w:val="ListParagraph"/>
+        <w:pStyle w:val="PargrafodaLista"/>
         <w:numPr>
           <w:ilvl w:val="1"/>
           <w:numId w:val="1"/>
@@ -165,12 +136,84 @@
         <w:rPr>
           <w:color w:val="70AD47" w:themeColor="accent6"/>
         </w:rPr>
+        <w:t>Usuários;</w:t>
+      </w:r>
+    </w:p>
+    <w:p>
+      <w:pPr>
+        <w:pStyle w:val="PargrafodaLista"/>
+        <w:numPr>
+          <w:ilvl w:val="2"/>
+          <w:numId w:val="1"/>
+        </w:numPr>
+        <w:rPr>
+          <w:color w:val="70AD47" w:themeColor="accent6"/>
+        </w:rPr>
+      </w:pPr>
+      <w:r>
+        <w:rPr>
+          <w:color w:val="70AD47" w:themeColor="accent6"/>
+        </w:rPr>
+        <w:t>E-mail</w:t>
+      </w:r>
+    </w:p>
+    <w:p>
+      <w:pPr>
+        <w:pStyle w:val="PargrafodaLista"/>
+        <w:numPr>
+          <w:ilvl w:val="2"/>
+          <w:numId w:val="1"/>
+        </w:numPr>
+        <w:rPr>
+          <w:color w:val="70AD47" w:themeColor="accent6"/>
+        </w:rPr>
+      </w:pPr>
+      <w:r>
+        <w:rPr>
+          <w:color w:val="70AD47" w:themeColor="accent6"/>
+        </w:rPr>
+        <w:t>Senha</w:t>
+      </w:r>
+    </w:p>
+    <w:p>
+      <w:pPr>
+        <w:pStyle w:val="PargrafodaLista"/>
+        <w:numPr>
+          <w:ilvl w:val="2"/>
+          <w:numId w:val="1"/>
+        </w:numPr>
+        <w:rPr>
+          <w:color w:val="70AD47" w:themeColor="accent6"/>
+        </w:rPr>
+      </w:pPr>
+      <w:r>
+        <w:rPr>
+          <w:color w:val="70AD47" w:themeColor="accent6"/>
+        </w:rPr>
+        <w:t>Usuário</w:t>
+      </w:r>
+    </w:p>
+    <w:p>
+      <w:pPr>
+        <w:pStyle w:val="PargrafodaLista"/>
+        <w:numPr>
+          <w:ilvl w:val="1"/>
+          <w:numId w:val="1"/>
+        </w:numPr>
+        <w:rPr>
+          <w:color w:val="70AD47" w:themeColor="accent6"/>
+        </w:rPr>
+      </w:pPr>
+      <w:r>
+        <w:rPr>
+          <w:color w:val="70AD47" w:themeColor="accent6"/>
+        </w:rPr>
         <w:t>Decks;</w:t>
       </w:r>
     </w:p>
     <w:p>
       <w:pPr>
-        <w:pStyle w:val="ListParagraph"/>
+        <w:pStyle w:val="PargrafodaLista"/>
         <w:numPr>
           <w:ilvl w:val="2"/>
           <w:numId w:val="1"/>
@@ -188,7 +231,7 @@
     </w:p>
     <w:p>
       <w:pPr>
-        <w:pStyle w:val="ListParagraph"/>
+        <w:pStyle w:val="PargrafodaLista"/>
         <w:numPr>
           <w:ilvl w:val="2"/>
           <w:numId w:val="1"/>
@@ -206,7 +249,7 @@
     </w:p>
     <w:p>
       <w:pPr>
-        <w:pStyle w:val="ListParagraph"/>
+        <w:pStyle w:val="PargrafodaLista"/>
         <w:numPr>
           <w:ilvl w:val="2"/>
           <w:numId w:val="1"/>
@@ -224,7 +267,7 @@
     </w:p>
     <w:p>
       <w:pPr>
-        <w:pStyle w:val="ListParagraph"/>
+        <w:pStyle w:val="PargrafodaLista"/>
         <w:numPr>
           <w:ilvl w:val="1"/>
           <w:numId w:val="1"/>
@@ -242,7 +285,7 @@
     </w:p>
     <w:p>
       <w:pPr>
-        <w:pStyle w:val="ListParagraph"/>
+        <w:pStyle w:val="PargrafodaLista"/>
         <w:numPr>
           <w:ilvl w:val="2"/>
           <w:numId w:val="1"/>
@@ -260,7 +303,7 @@
     </w:p>
     <w:p>
       <w:pPr>
-        <w:pStyle w:val="ListParagraph"/>
+        <w:pStyle w:val="PargrafodaLista"/>
         <w:numPr>
           <w:ilvl w:val="2"/>
           <w:numId w:val="1"/>
@@ -278,7 +321,7 @@
     </w:p>
     <w:p>
       <w:pPr>
-        <w:pStyle w:val="ListParagraph"/>
+        <w:pStyle w:val="PargrafodaLista"/>
         <w:numPr>
           <w:ilvl w:val="2"/>
           <w:numId w:val="1"/>
@@ -296,7 +339,7 @@
     </w:p>
     <w:p>
       <w:pPr>
-        <w:pStyle w:val="ListParagraph"/>
+        <w:pStyle w:val="PargrafodaLista"/>
         <w:numPr>
           <w:ilvl w:val="1"/>
           <w:numId w:val="1"/>
@@ -314,7 +357,7 @@
     </w:p>
     <w:p>
       <w:pPr>
-        <w:pStyle w:val="ListParagraph"/>
+        <w:pStyle w:val="PargrafodaLista"/>
         <w:numPr>
           <w:ilvl w:val="2"/>
           <w:numId w:val="1"/>
@@ -332,7 +375,7 @@
     </w:p>
     <w:p>
       <w:pPr>
-        <w:pStyle w:val="ListParagraph"/>
+        <w:pStyle w:val="PargrafodaLista"/>
         <w:numPr>
           <w:ilvl w:val="2"/>
           <w:numId w:val="1"/>
@@ -350,7 +393,7 @@
     </w:p>
     <w:p>
       <w:pPr>
-        <w:pStyle w:val="ListParagraph"/>
+        <w:pStyle w:val="PargrafodaLista"/>
         <w:numPr>
           <w:ilvl w:val="2"/>
           <w:numId w:val="1"/>
@@ -363,12 +406,18 @@
         <w:rPr>
           <w:color w:val="70AD47" w:themeColor="accent6"/>
         </w:rPr>
-        <w:t>Conteúdo da noticia</w:t>
-      </w:r>
-    </w:p>
-    <w:p>
-      <w:pPr>
-        <w:pStyle w:val="ListParagraph"/>
+        <w:t>Conteúdo</w:t>
+      </w:r>
+      <w:r>
+        <w:rPr>
+          <w:color w:val="70AD47" w:themeColor="accent6"/>
+        </w:rPr>
+        <w:t xml:space="preserve"> da noticia</w:t>
+      </w:r>
+    </w:p>
+    <w:p>
+      <w:pPr>
+        <w:pStyle w:val="PargrafodaLista"/>
         <w:numPr>
           <w:ilvl w:val="0"/>
           <w:numId w:val="1"/>
@@ -386,7 +435,7 @@
     </w:p>
     <w:p>
       <w:pPr>
-        <w:pStyle w:val="ListParagraph"/>
+        <w:pStyle w:val="PargrafodaLista"/>
         <w:numPr>
           <w:ilvl w:val="1"/>
           <w:numId w:val="1"/>
@@ -399,12 +448,26 @@
         <w:rPr>
           <w:color w:val="70AD47" w:themeColor="accent6"/>
         </w:rPr>
-        <w:t>Caso logado e for usuário normal, mostrar:</w:t>
-      </w:r>
-    </w:p>
-    <w:p>
-      <w:pPr>
-        <w:pStyle w:val="ListParagraph"/>
+        <w:t xml:space="preserve">Caso </w:t>
+      </w:r>
+      <w:proofErr w:type="spellStart"/>
+      <w:r>
+        <w:rPr>
+          <w:color w:val="70AD47" w:themeColor="accent6"/>
+        </w:rPr>
+        <w:t>logado</w:t>
+      </w:r>
+      <w:proofErr w:type="spellEnd"/>
+      <w:r>
+        <w:rPr>
+          <w:color w:val="70AD47" w:themeColor="accent6"/>
+        </w:rPr>
+        <w:t xml:space="preserve"> e for usuário normal, mostrar:</w:t>
+      </w:r>
+    </w:p>
+    <w:p>
+      <w:pPr>
+        <w:pStyle w:val="PargrafodaLista"/>
         <w:numPr>
           <w:ilvl w:val="2"/>
           <w:numId w:val="1"/>
@@ -422,7 +485,7 @@
     </w:p>
     <w:p>
       <w:pPr>
-        <w:pStyle w:val="ListParagraph"/>
+        <w:pStyle w:val="PargrafodaLista"/>
         <w:numPr>
           <w:ilvl w:val="2"/>
           <w:numId w:val="1"/>
@@ -440,7 +503,7 @@
     </w:p>
     <w:p>
       <w:pPr>
-        <w:pStyle w:val="ListParagraph"/>
+        <w:pStyle w:val="PargrafodaLista"/>
         <w:numPr>
           <w:ilvl w:val="2"/>
           <w:numId w:val="1"/>
@@ -453,12 +516,26 @@
         <w:rPr>
           <w:color w:val="70AD47" w:themeColor="accent6"/>
         </w:rPr>
-        <w:t>Sair (logout).</w:t>
-      </w:r>
-    </w:p>
-    <w:p>
-      <w:pPr>
-        <w:pStyle w:val="ListParagraph"/>
+        <w:t>Sair (</w:t>
+      </w:r>
+      <w:proofErr w:type="spellStart"/>
+      <w:r>
+        <w:rPr>
+          <w:color w:val="70AD47" w:themeColor="accent6"/>
+        </w:rPr>
+        <w:t>logout</w:t>
+      </w:r>
+      <w:proofErr w:type="spellEnd"/>
+      <w:r>
+        <w:rPr>
+          <w:color w:val="70AD47" w:themeColor="accent6"/>
+        </w:rPr>
+        <w:t>).</w:t>
+      </w:r>
+    </w:p>
+    <w:p>
+      <w:pPr>
+        <w:pStyle w:val="PargrafodaLista"/>
         <w:numPr>
           <w:ilvl w:val="1"/>
           <w:numId w:val="1"/>
@@ -471,12 +548,26 @@
         <w:rPr>
           <w:color w:val="70AD47" w:themeColor="accent6"/>
         </w:rPr>
-        <w:t>Caso logado e for usuário editor, mostrar:</w:t>
-      </w:r>
-    </w:p>
-    <w:p>
-      <w:pPr>
-        <w:pStyle w:val="ListParagraph"/>
+        <w:t xml:space="preserve">Caso </w:t>
+      </w:r>
+      <w:proofErr w:type="spellStart"/>
+      <w:r>
+        <w:rPr>
+          <w:color w:val="70AD47" w:themeColor="accent6"/>
+        </w:rPr>
+        <w:t>logado</w:t>
+      </w:r>
+      <w:proofErr w:type="spellEnd"/>
+      <w:r>
+        <w:rPr>
+          <w:color w:val="70AD47" w:themeColor="accent6"/>
+        </w:rPr>
+        <w:t xml:space="preserve"> e for usuário editor, mostrar:</w:t>
+      </w:r>
+    </w:p>
+    <w:p>
+      <w:pPr>
+        <w:pStyle w:val="PargrafodaLista"/>
         <w:numPr>
           <w:ilvl w:val="2"/>
           <w:numId w:val="1"/>
@@ -489,12 +580,18 @@
         <w:rPr>
           <w:color w:val="70AD47" w:themeColor="accent6"/>
         </w:rPr>
-        <w:t>Dados do usuário;</w:t>
-      </w:r>
-    </w:p>
-    <w:p>
-      <w:pPr>
-        <w:pStyle w:val="ListParagraph"/>
+        <w:t>Dados do</w:t>
+      </w:r>
+      <w:r>
+        <w:rPr>
+          <w:color w:val="70AD47" w:themeColor="accent6"/>
+        </w:rPr>
+        <w:t xml:space="preserve"> usuário;</w:t>
+      </w:r>
+    </w:p>
+    <w:p>
+      <w:pPr>
+        <w:pStyle w:val="PargrafodaLista"/>
         <w:numPr>
           <w:ilvl w:val="2"/>
           <w:numId w:val="1"/>
@@ -512,7 +609,7 @@
     </w:p>
     <w:p>
       <w:pPr>
-        <w:pStyle w:val="ListParagraph"/>
+        <w:pStyle w:val="PargrafodaLista"/>
         <w:numPr>
           <w:ilvl w:val="2"/>
           <w:numId w:val="1"/>
@@ -530,7 +627,7 @@
     </w:p>
     <w:p>
       <w:pPr>
-        <w:pStyle w:val="ListParagraph"/>
+        <w:pStyle w:val="PargrafodaLista"/>
         <w:numPr>
           <w:ilvl w:val="2"/>
           <w:numId w:val="1"/>
@@ -543,12 +640,26 @@
         <w:rPr>
           <w:color w:val="70AD47" w:themeColor="accent6"/>
         </w:rPr>
-        <w:t>Sair (logout).</w:t>
-      </w:r>
-    </w:p>
-    <w:p>
-      <w:pPr>
-        <w:pStyle w:val="ListParagraph"/>
+        <w:t>Sair (</w:t>
+      </w:r>
+      <w:proofErr w:type="spellStart"/>
+      <w:r>
+        <w:rPr>
+          <w:color w:val="70AD47" w:themeColor="accent6"/>
+        </w:rPr>
+        <w:t>logout</w:t>
+      </w:r>
+      <w:proofErr w:type="spellEnd"/>
+      <w:r>
+        <w:rPr>
+          <w:color w:val="70AD47" w:themeColor="accent6"/>
+        </w:rPr>
+        <w:t>).</w:t>
+      </w:r>
+    </w:p>
+    <w:p>
+      <w:pPr>
+        <w:pStyle w:val="PargrafodaLista"/>
         <w:numPr>
           <w:ilvl w:val="1"/>
           <w:numId w:val="1"/>
@@ -561,12 +672,26 @@
         <w:rPr>
           <w:color w:val="70AD47" w:themeColor="accent6"/>
         </w:rPr>
-        <w:t>Caso não estiver logado, aparecer um link para a página de login/cadastro.</w:t>
-      </w:r>
-    </w:p>
-    <w:p>
-      <w:pPr>
-        <w:pStyle w:val="ListParagraph"/>
+        <w:t xml:space="preserve">Caso não estiver </w:t>
+      </w:r>
+      <w:proofErr w:type="spellStart"/>
+      <w:r>
+        <w:rPr>
+          <w:color w:val="70AD47" w:themeColor="accent6"/>
+        </w:rPr>
+        <w:t>logado</w:t>
+      </w:r>
+      <w:proofErr w:type="spellEnd"/>
+      <w:r>
+        <w:rPr>
+          <w:color w:val="70AD47" w:themeColor="accent6"/>
+        </w:rPr>
+        <w:t>, aparecer um link para a página de login/cadastro.</w:t>
+      </w:r>
+    </w:p>
+    <w:p>
+      <w:pPr>
+        <w:pStyle w:val="PargrafodaLista"/>
         <w:numPr>
           <w:ilvl w:val="0"/>
           <w:numId w:val="1"/>
@@ -584,7 +709,7 @@
     </w:p>
     <w:p>
       <w:pPr>
-        <w:pStyle w:val="ListParagraph"/>
+        <w:pStyle w:val="PargrafodaLista"/>
         <w:numPr>
           <w:ilvl w:val="0"/>
           <w:numId w:val="1"/>
@@ -594,13 +719,12 @@
         </w:rPr>
       </w:pPr>
       <w:r>
-        <w:rPr/>
         <w:t>Fazer funcionar a barra de pesquisa</w:t>
       </w:r>
     </w:p>
     <w:p>
       <w:pPr>
-        <w:pStyle w:val="ListParagraph"/>
+        <w:pStyle w:val="PargrafodaLista"/>
         <w:numPr>
           <w:ilvl w:val="0"/>
           <w:numId w:val="1"/>
@@ -613,18 +737,22 @@
         <w:rPr>
           <w:color w:val="70AD47" w:themeColor="accent6"/>
         </w:rPr>
-        <w:t>Pagina de mostrar os dados do usuário</w:t>
-      </w:r>
-    </w:p>
-    <w:p>
-      <w:pPr>
-        <w:pStyle w:val="ListParagraph"/>
+        <w:t>Pagina de mostrar os dados do usuár</w:t>
+      </w:r>
+      <w:r>
+        <w:rPr>
+          <w:color w:val="70AD47" w:themeColor="accent6"/>
+        </w:rPr>
+        <w:t>io</w:t>
+      </w:r>
+    </w:p>
+    <w:p>
+      <w:pPr>
+        <w:pStyle w:val="PargrafodaLista"/>
         <w:numPr>
           <w:ilvl w:val="0"/>
           <w:numId w:val="1"/>
         </w:numPr>
-        <w:spacing w:before="0" w:after="160"/>
-        <w:contextualSpacing/>
         <w:rPr>
           <w:color w:val="81D41A"/>
         </w:rPr>
@@ -638,13 +766,11 @@
     </w:p>
     <w:p>
       <w:pPr>
-        <w:pStyle w:val="ListParagraph"/>
+        <w:pStyle w:val="PargrafodaLista"/>
         <w:numPr>
           <w:ilvl w:val="0"/>
           <w:numId w:val="1"/>
         </w:numPr>
-        <w:spacing w:before="0" w:after="160"/>
-        <w:contextualSpacing/>
         <w:rPr>
           <w:color w:val="81D41A"/>
         </w:rPr>
@@ -653,36 +779,182 @@
         <w:rPr>
           <w:color w:val="81D41A"/>
         </w:rPr>
-        <w:t>Adicionar hover e active nos bot</w:t>
-      </w:r>
-      <w:r>
-        <w:rPr>
-          <w:rFonts w:eastAsia="Calibri" w:cs="" w:cstheme="minorBidi" w:eastAsiaTheme="minorHAnsi"/>
+        <w:t xml:space="preserve">Adicionar </w:t>
+      </w:r>
+      <w:proofErr w:type="spellStart"/>
+      <w:r>
+        <w:rPr>
           <w:color w:val="81D41A"/>
-          <w:kern w:val="0"/>
-          <w:sz w:val="22"/>
-          <w:szCs w:val="22"/>
-          <w:lang w:val="pt-BR" w:eastAsia="en-US" w:bidi="ar-SA"/>
+        </w:rPr>
+        <w:t>hover</w:t>
+      </w:r>
+      <w:proofErr w:type="spellEnd"/>
+      <w:r>
+        <w:rPr>
+          <w:color w:val="81D41A"/>
+        </w:rPr>
+        <w:t xml:space="preserve"> e </w:t>
+      </w:r>
+      <w:proofErr w:type="spellStart"/>
+      <w:r>
+        <w:rPr>
+          <w:color w:val="81D41A"/>
+        </w:rPr>
+        <w:t>active</w:t>
+      </w:r>
+      <w:proofErr w:type="spellEnd"/>
+      <w:r>
+        <w:rPr>
+          <w:color w:val="81D41A"/>
+        </w:rPr>
+        <w:t xml:space="preserve"> nos bot</w:t>
+      </w:r>
+      <w:r>
+        <w:rPr>
+          <w:color w:val="81D41A"/>
         </w:rPr>
         <w:t>ões e links</w:t>
       </w:r>
     </w:p>
     <w:sectPr>
-      <w:type w:val="nextPage"/>
       <w:pgSz w:w="11906" w:h="16838"/>
-      <w:pgMar w:left="1701" w:right="1701" w:gutter="0" w:header="0" w:top="1417" w:footer="0" w:bottom="1417"/>
-      <w:pgNumType w:fmt="decimal"/>
-      <w:formProt w:val="false"/>
-      <w:textDirection w:val="lrTb"/>
-      <w:docGrid w:type="default" w:linePitch="360" w:charSpace="8192"/>
+      <w:pgMar w:top="1417" w:right="1701" w:bottom="1417" w:left="1701" w:header="0" w:footer="0" w:gutter="0"/>
+      <w:cols w:space="720"/>
+      <w:formProt w:val="0"/>
+      <w:docGrid w:linePitch="360" w:charSpace="8192"/>
     </w:sectPr>
   </w:body>
 </w:document>
 </file>
 
 <file path=word/numbering.xml><?xml version="1.0" encoding="utf-8"?>
-<w:numbering xmlns:w="http://schemas.openxmlformats.org/wordprocessingml/2006/main" xmlns:o="urn:schemas-microsoft-com:office:office" xmlns:r="http://schemas.openxmlformats.org/officeDocument/2006/relationships" xmlns:v="urn:schemas-microsoft-com:vml" xmlns:mc="http://schemas.openxmlformats.org/markup-compatibility/2006" xmlns:w14="http://schemas.microsoft.com/office/word/2010/wordml" mc:Ignorable="w14">
-  <w:abstractNum w:abstractNumId="1">
+<w:numbering xmlns:wpc="http://schemas.microsoft.com/office/word/2010/wordprocessingCanvas" xmlns:cx="http://schemas.microsoft.com/office/drawing/2014/chartex" xmlns:cx1="http://schemas.microsoft.com/office/drawing/2015/9/8/chartex" xmlns:cx2="http://schemas.microsoft.com/office/drawing/2015/10/21/chartex" xmlns:cx3="http://schemas.microsoft.com/office/drawing/2016/5/9/chartex" xmlns:cx4="http://schemas.microsoft.com/office/drawing/2016/5/10/chartex" xmlns:cx5="http://schemas.microsoft.com/office/drawing/2016/5/11/chartex" xmlns:cx6="http://schemas.microsoft.com/office/drawing/2016/5/12/chartex" xmlns:cx7="http://schemas.microsoft.com/office/drawing/2016/5/13/chartex" xmlns:cx8="http://schemas.microsoft.com/office/drawing/2016/5/14/chartex" xmlns:mc="http://schemas.openxmlformats.org/markup-compatibility/2006" xmlns:aink="http://schemas.microsoft.com/office/drawing/2016/ink" xmlns:am3d="http://schemas.microsoft.com/office/drawing/2017/model3d" xmlns:o="urn:schemas-microsoft-com:office:office" xmlns:r="http://schemas.openxmlformats.org/officeDocument/2006/relationships" xmlns:m="http://schemas.openxmlformats.org/officeDocument/2006/math" xmlns:v="urn:schemas-microsoft-com:vml" xmlns:wp14="http://schemas.microsoft.com/office/word/2010/wordprocessingDrawing" xmlns:wp="http://schemas.openxmlformats.org/drawingml/2006/wordprocessingDrawing" xmlns:w10="urn:schemas-microsoft-com:office:word" xmlns:w="http://schemas.openxmlformats.org/wordprocessingml/2006/main" xmlns:w14="http://schemas.microsoft.com/office/word/2010/wordml" xmlns:w15="http://schemas.microsoft.com/office/word/2012/wordml" xmlns:w16cid="http://schemas.microsoft.com/office/word/2016/wordml/cid" xmlns:w16se="http://schemas.microsoft.com/office/word/2015/wordml/symex" xmlns:wpg="http://schemas.microsoft.com/office/word/2010/wordprocessingGroup" xmlns:wpi="http://schemas.microsoft.com/office/word/2010/wordprocessingInk" xmlns:wne="http://schemas.microsoft.com/office/word/2006/wordml" xmlns:wps="http://schemas.microsoft.com/office/word/2010/wordprocessingShape" mc:Ignorable="w14 w15 w16se w16cid wp14">
+  <w:abstractNum w:abstractNumId="0" w15:restartNumberingAfterBreak="0">
+    <w:nsid w:val="25D224F1"/>
+    <w:multiLevelType w:val="multilevel"/>
+    <w:tmpl w:val="C4D4A9D2"/>
+    <w:lvl w:ilvl="0">
+      <w:start w:val="1"/>
+      <w:numFmt w:val="none"/>
+      <w:suff w:val="nothing"/>
+      <w:lvlText w:val=""/>
+      <w:lvlJc w:val="left"/>
+      <w:pPr>
+        <w:tabs>
+          <w:tab w:val="num" w:pos="0"/>
+        </w:tabs>
+        <w:ind w:left="0" w:firstLine="0"/>
+      </w:pPr>
+    </w:lvl>
+    <w:lvl w:ilvl="1">
+      <w:start w:val="1"/>
+      <w:numFmt w:val="none"/>
+      <w:suff w:val="nothing"/>
+      <w:lvlText w:val=""/>
+      <w:lvlJc w:val="left"/>
+      <w:pPr>
+        <w:tabs>
+          <w:tab w:val="num" w:pos="0"/>
+        </w:tabs>
+        <w:ind w:left="0" w:firstLine="0"/>
+      </w:pPr>
+    </w:lvl>
+    <w:lvl w:ilvl="2">
+      <w:start w:val="1"/>
+      <w:numFmt w:val="none"/>
+      <w:suff w:val="nothing"/>
+      <w:lvlText w:val=""/>
+      <w:lvlJc w:val="left"/>
+      <w:pPr>
+        <w:tabs>
+          <w:tab w:val="num" w:pos="0"/>
+        </w:tabs>
+        <w:ind w:left="0" w:firstLine="0"/>
+      </w:pPr>
+    </w:lvl>
+    <w:lvl w:ilvl="3">
+      <w:start w:val="1"/>
+      <w:numFmt w:val="none"/>
+      <w:suff w:val="nothing"/>
+      <w:lvlText w:val=""/>
+      <w:lvlJc w:val="left"/>
+      <w:pPr>
+        <w:tabs>
+          <w:tab w:val="num" w:pos="0"/>
+        </w:tabs>
+        <w:ind w:left="0" w:firstLine="0"/>
+      </w:pPr>
+    </w:lvl>
+    <w:lvl w:ilvl="4">
+      <w:start w:val="1"/>
+      <w:numFmt w:val="none"/>
+      <w:suff w:val="nothing"/>
+      <w:lvlText w:val=""/>
+      <w:lvlJc w:val="left"/>
+      <w:pPr>
+        <w:tabs>
+          <w:tab w:val="num" w:pos="0"/>
+        </w:tabs>
+        <w:ind w:left="0" w:firstLine="0"/>
+      </w:pPr>
+    </w:lvl>
+    <w:lvl w:ilvl="5">
+      <w:start w:val="1"/>
+      <w:numFmt w:val="none"/>
+      <w:suff w:val="nothing"/>
+      <w:lvlText w:val=""/>
+      <w:lvlJc w:val="left"/>
+      <w:pPr>
+        <w:tabs>
+          <w:tab w:val="num" w:pos="0"/>
+        </w:tabs>
+        <w:ind w:left="0" w:firstLine="0"/>
+      </w:pPr>
+    </w:lvl>
+    <w:lvl w:ilvl="6">
+      <w:start w:val="1"/>
+      <w:numFmt w:val="none"/>
+      <w:suff w:val="nothing"/>
+      <w:lvlText w:val=""/>
+      <w:lvlJc w:val="left"/>
+      <w:pPr>
+        <w:tabs>
+          <w:tab w:val="num" w:pos="0"/>
+        </w:tabs>
+        <w:ind w:left="0" w:firstLine="0"/>
+      </w:pPr>
+    </w:lvl>
+    <w:lvl w:ilvl="7">
+      <w:start w:val="1"/>
+      <w:numFmt w:val="none"/>
+      <w:suff w:val="nothing"/>
+      <w:lvlText w:val=""/>
+      <w:lvlJc w:val="left"/>
+      <w:pPr>
+        <w:tabs>
+          <w:tab w:val="num" w:pos="0"/>
+        </w:tabs>
+        <w:ind w:left="0" w:firstLine="0"/>
+      </w:pPr>
+    </w:lvl>
+    <w:lvl w:ilvl="8">
+      <w:start w:val="1"/>
+      <w:numFmt w:val="none"/>
+      <w:suff w:val="nothing"/>
+      <w:lvlText w:val=""/>
+      <w:lvlJc w:val="left"/>
+      <w:pPr>
+        <w:tabs>
+          <w:tab w:val="num" w:pos="0"/>
+        </w:tabs>
+        <w:ind w:left="0" w:firstLine="0"/>
+      </w:pPr>
+    </w:lvl>
+  </w:abstractNum>
+  <w:abstractNum w:abstractNumId="1" w15:restartNumberingAfterBreak="0">
+    <w:nsid w:val="3F2E1BCE"/>
+    <w:multiLevelType w:val="multilevel"/>
+    <w:tmpl w:val="B6628678"/>
     <w:lvl w:ilvl="0">
       <w:start w:val="1"/>
       <w:numFmt w:val="bullet"/>
@@ -819,140 +1091,21 @@
       </w:rPr>
     </w:lvl>
   </w:abstractNum>
-  <w:abstractNum w:abstractNumId="2">
-    <w:lvl w:ilvl="0">
-      <w:start w:val="1"/>
-      <w:numFmt w:val="none"/>
-      <w:suff w:val="nothing"/>
-      <w:lvlText w:val=""/>
-      <w:lvlJc w:val="left"/>
-      <w:pPr>
-        <w:tabs>
-          <w:tab w:val="num" w:pos="0"/>
-        </w:tabs>
-        <w:ind w:left="0" w:hanging="0"/>
-      </w:pPr>
-    </w:lvl>
-    <w:lvl w:ilvl="1">
-      <w:start w:val="1"/>
-      <w:numFmt w:val="none"/>
-      <w:suff w:val="nothing"/>
-      <w:lvlText w:val=""/>
-      <w:lvlJc w:val="left"/>
-      <w:pPr>
-        <w:tabs>
-          <w:tab w:val="num" w:pos="0"/>
-        </w:tabs>
-        <w:ind w:left="0" w:hanging="0"/>
-      </w:pPr>
-    </w:lvl>
-    <w:lvl w:ilvl="2">
-      <w:start w:val="1"/>
-      <w:numFmt w:val="none"/>
-      <w:suff w:val="nothing"/>
-      <w:lvlText w:val=""/>
-      <w:lvlJc w:val="left"/>
-      <w:pPr>
-        <w:tabs>
-          <w:tab w:val="num" w:pos="0"/>
-        </w:tabs>
-        <w:ind w:left="0" w:hanging="0"/>
-      </w:pPr>
-    </w:lvl>
-    <w:lvl w:ilvl="3">
-      <w:start w:val="1"/>
-      <w:numFmt w:val="none"/>
-      <w:suff w:val="nothing"/>
-      <w:lvlText w:val=""/>
-      <w:lvlJc w:val="left"/>
-      <w:pPr>
-        <w:tabs>
-          <w:tab w:val="num" w:pos="0"/>
-        </w:tabs>
-        <w:ind w:left="0" w:hanging="0"/>
-      </w:pPr>
-    </w:lvl>
-    <w:lvl w:ilvl="4">
-      <w:start w:val="1"/>
-      <w:numFmt w:val="none"/>
-      <w:suff w:val="nothing"/>
-      <w:lvlText w:val=""/>
-      <w:lvlJc w:val="left"/>
-      <w:pPr>
-        <w:tabs>
-          <w:tab w:val="num" w:pos="0"/>
-        </w:tabs>
-        <w:ind w:left="0" w:hanging="0"/>
-      </w:pPr>
-    </w:lvl>
-    <w:lvl w:ilvl="5">
-      <w:start w:val="1"/>
-      <w:numFmt w:val="none"/>
-      <w:suff w:val="nothing"/>
-      <w:lvlText w:val=""/>
-      <w:lvlJc w:val="left"/>
-      <w:pPr>
-        <w:tabs>
-          <w:tab w:val="num" w:pos="0"/>
-        </w:tabs>
-        <w:ind w:left="0" w:hanging="0"/>
-      </w:pPr>
-    </w:lvl>
-    <w:lvl w:ilvl="6">
-      <w:start w:val="1"/>
-      <w:numFmt w:val="none"/>
-      <w:suff w:val="nothing"/>
-      <w:lvlText w:val=""/>
-      <w:lvlJc w:val="left"/>
-      <w:pPr>
-        <w:tabs>
-          <w:tab w:val="num" w:pos="0"/>
-        </w:tabs>
-        <w:ind w:left="0" w:hanging="0"/>
-      </w:pPr>
-    </w:lvl>
-    <w:lvl w:ilvl="7">
-      <w:start w:val="1"/>
-      <w:numFmt w:val="none"/>
-      <w:suff w:val="nothing"/>
-      <w:lvlText w:val=""/>
-      <w:lvlJc w:val="left"/>
-      <w:pPr>
-        <w:tabs>
-          <w:tab w:val="num" w:pos="0"/>
-        </w:tabs>
-        <w:ind w:left="0" w:hanging="0"/>
-      </w:pPr>
-    </w:lvl>
-    <w:lvl w:ilvl="8">
-      <w:start w:val="1"/>
-      <w:numFmt w:val="none"/>
-      <w:suff w:val="nothing"/>
-      <w:lvlText w:val=""/>
-      <w:lvlJc w:val="left"/>
-      <w:pPr>
-        <w:tabs>
-          <w:tab w:val="num" w:pos="0"/>
-        </w:tabs>
-        <w:ind w:left="0" w:hanging="0"/>
-      </w:pPr>
-    </w:lvl>
-  </w:abstractNum>
   <w:num w:numId="1">
     <w:abstractNumId w:val="1"/>
   </w:num>
   <w:num w:numId="2">
-    <w:abstractNumId w:val="2"/>
+    <w:abstractNumId w:val="0"/>
   </w:num>
 </w:numbering>
 </file>
 
 <file path=word/styles.xml><?xml version="1.0" encoding="utf-8"?>
-<w:styles xmlns:w="http://schemas.openxmlformats.org/wordprocessingml/2006/main" xmlns:w14="http://schemas.microsoft.com/office/word/2010/wordml" xmlns:mc="http://schemas.openxmlformats.org/markup-compatibility/2006" mc:Ignorable="w14">
+<w:styles xmlns:mc="http://schemas.openxmlformats.org/markup-compatibility/2006" xmlns:r="http://schemas.openxmlformats.org/officeDocument/2006/relationships" xmlns:w="http://schemas.openxmlformats.org/wordprocessingml/2006/main" xmlns:w14="http://schemas.microsoft.com/office/word/2010/wordml" xmlns:w15="http://schemas.microsoft.com/office/word/2012/wordml" xmlns:w16cid="http://schemas.microsoft.com/office/word/2016/wordml/cid" xmlns:w16se="http://schemas.microsoft.com/office/word/2015/wordml/symex" mc:Ignorable="w14 w15 w16se w16cid">
   <w:docDefaults>
     <w:rPrDefault>
       <w:rPr>
-        <w:rFonts w:ascii="Calibri" w:hAnsi="Calibri" w:eastAsia="Calibri" w:cs="" w:asciiTheme="minorHAnsi" w:cstheme="minorBidi" w:eastAsiaTheme="minorHAnsi" w:hAnsiTheme="minorHAnsi"/>
+        <w:rFonts w:asciiTheme="minorHAnsi" w:eastAsiaTheme="minorHAnsi" w:hAnsiTheme="minorHAnsi" w:cstheme="minorBidi"/>
         <w:sz w:val="22"/>
         <w:szCs w:val="22"/>
         <w:lang w:val="pt-BR" w:eastAsia="en-US" w:bidi="ar-SA"/>
@@ -960,21 +1113,21 @@
     </w:rPrDefault>
     <w:pPrDefault>
       <w:pPr>
-        <w:suppressAutoHyphens w:val="true"/>
+        <w:suppressAutoHyphens/>
       </w:pPr>
     </w:pPrDefault>
   </w:docDefaults>
   <w:latentStyles w:defLockedState="0" w:defUIPriority="99" w:defSemiHidden="0" w:defUnhideWhenUsed="0" w:defQFormat="0" w:count="375">
     <w:lsdException w:name="Normal" w:uiPriority="0" w:qFormat="1"/>
     <w:lsdException w:name="heading 1" w:uiPriority="9" w:qFormat="1"/>
-    <w:lsdException w:name="heading 2" w:uiPriority="9" w:semiHidden="1" w:unhideWhenUsed="1" w:qFormat="1"/>
-    <w:lsdException w:name="heading 3" w:uiPriority="9" w:semiHidden="1" w:unhideWhenUsed="1" w:qFormat="1"/>
-    <w:lsdException w:name="heading 4" w:uiPriority="9" w:semiHidden="1" w:unhideWhenUsed="1" w:qFormat="1"/>
-    <w:lsdException w:name="heading 5" w:uiPriority="9" w:semiHidden="1" w:unhideWhenUsed="1" w:qFormat="1"/>
-    <w:lsdException w:name="heading 6" w:uiPriority="9" w:semiHidden="1" w:unhideWhenUsed="1" w:qFormat="1"/>
-    <w:lsdException w:name="heading 7" w:uiPriority="9" w:semiHidden="1" w:unhideWhenUsed="1" w:qFormat="1"/>
-    <w:lsdException w:name="heading 8" w:uiPriority="9" w:semiHidden="1" w:unhideWhenUsed="1" w:qFormat="1"/>
-    <w:lsdException w:name="heading 9" w:uiPriority="9" w:semiHidden="1" w:unhideWhenUsed="1" w:qFormat="1"/>
+    <w:lsdException w:name="heading 2" w:semiHidden="1" w:uiPriority="9" w:unhideWhenUsed="1" w:qFormat="1"/>
+    <w:lsdException w:name="heading 3" w:semiHidden="1" w:uiPriority="9" w:unhideWhenUsed="1" w:qFormat="1"/>
+    <w:lsdException w:name="heading 4" w:semiHidden="1" w:uiPriority="9" w:unhideWhenUsed="1" w:qFormat="1"/>
+    <w:lsdException w:name="heading 5" w:semiHidden="1" w:uiPriority="9" w:unhideWhenUsed="1" w:qFormat="1"/>
+    <w:lsdException w:name="heading 6" w:semiHidden="1" w:uiPriority="9" w:unhideWhenUsed="1" w:qFormat="1"/>
+    <w:lsdException w:name="heading 7" w:semiHidden="1" w:uiPriority="9" w:unhideWhenUsed="1" w:qFormat="1"/>
+    <w:lsdException w:name="heading 8" w:semiHidden="1" w:uiPriority="9" w:unhideWhenUsed="1" w:qFormat="1"/>
+    <w:lsdException w:name="heading 9" w:semiHidden="1" w:uiPriority="9" w:unhideWhenUsed="1" w:qFormat="1"/>
     <w:lsdException w:name="index 1" w:semiHidden="1" w:unhideWhenUsed="1"/>
     <w:lsdException w:name="index 2" w:semiHidden="1" w:unhideWhenUsed="1"/>
     <w:lsdException w:name="index 3" w:semiHidden="1" w:unhideWhenUsed="1"/>
@@ -984,22 +1137,22 @@
     <w:lsdException w:name="index 7" w:semiHidden="1" w:unhideWhenUsed="1"/>
     <w:lsdException w:name="index 8" w:semiHidden="1" w:unhideWhenUsed="1"/>
     <w:lsdException w:name="index 9" w:semiHidden="1" w:unhideWhenUsed="1"/>
-    <w:lsdException w:name="toc 1" w:uiPriority="39" w:semiHidden="1" w:unhideWhenUsed="1"/>
-    <w:lsdException w:name="toc 2" w:uiPriority="39" w:semiHidden="1" w:unhideWhenUsed="1"/>
-    <w:lsdException w:name="toc 3" w:uiPriority="39" w:semiHidden="1" w:unhideWhenUsed="1"/>
-    <w:lsdException w:name="toc 4" w:uiPriority="39" w:semiHidden="1" w:unhideWhenUsed="1"/>
-    <w:lsdException w:name="toc 5" w:uiPriority="39" w:semiHidden="1" w:unhideWhenUsed="1"/>
-    <w:lsdException w:name="toc 6" w:uiPriority="39" w:semiHidden="1" w:unhideWhenUsed="1"/>
-    <w:lsdException w:name="toc 7" w:uiPriority="39" w:semiHidden="1" w:unhideWhenUsed="1"/>
-    <w:lsdException w:name="toc 8" w:uiPriority="39" w:semiHidden="1" w:unhideWhenUsed="1"/>
-    <w:lsdException w:name="toc 9" w:uiPriority="39" w:semiHidden="1" w:unhideWhenUsed="1"/>
+    <w:lsdException w:name="toc 1" w:semiHidden="1" w:uiPriority="39" w:unhideWhenUsed="1"/>
+    <w:lsdException w:name="toc 2" w:semiHidden="1" w:uiPriority="39" w:unhideWhenUsed="1"/>
+    <w:lsdException w:name="toc 3" w:semiHidden="1" w:uiPriority="39" w:unhideWhenUsed="1"/>
+    <w:lsdException w:name="toc 4" w:semiHidden="1" w:uiPriority="39" w:unhideWhenUsed="1"/>
+    <w:lsdException w:name="toc 5" w:semiHidden="1" w:uiPriority="39" w:unhideWhenUsed="1"/>
+    <w:lsdException w:name="toc 6" w:semiHidden="1" w:uiPriority="39" w:unhideWhenUsed="1"/>
+    <w:lsdException w:name="toc 7" w:semiHidden="1" w:uiPriority="39" w:unhideWhenUsed="1"/>
+    <w:lsdException w:name="toc 8" w:semiHidden="1" w:uiPriority="39" w:unhideWhenUsed="1"/>
+    <w:lsdException w:name="toc 9" w:semiHidden="1" w:uiPriority="39" w:unhideWhenUsed="1"/>
     <w:lsdException w:name="Normal Indent" w:semiHidden="1" w:unhideWhenUsed="1"/>
     <w:lsdException w:name="footnote text" w:semiHidden="1" w:unhideWhenUsed="1"/>
     <w:lsdException w:name="annotation text" w:semiHidden="1" w:unhideWhenUsed="1"/>
     <w:lsdException w:name="header" w:semiHidden="1" w:unhideWhenUsed="1"/>
     <w:lsdException w:name="footer" w:semiHidden="1" w:unhideWhenUsed="1"/>
     <w:lsdException w:name="index heading" w:semiHidden="1" w:unhideWhenUsed="1"/>
-    <w:lsdException w:name="caption" w:uiPriority="35" w:semiHidden="1" w:unhideWhenUsed="1" w:qFormat="1"/>
+    <w:lsdException w:name="caption" w:semiHidden="1" w:uiPriority="35" w:unhideWhenUsed="1" w:qFormat="1"/>
     <w:lsdException w:name="table of figures" w:semiHidden="1" w:unhideWhenUsed="1"/>
     <w:lsdException w:name="envelope address" w:semiHidden="1" w:unhideWhenUsed="1"/>
     <w:lsdException w:name="envelope return" w:semiHidden="1" w:unhideWhenUsed="1"/>
@@ -1030,7 +1183,7 @@
     <w:lsdException w:name="Title" w:uiPriority="10" w:qFormat="1"/>
     <w:lsdException w:name="Closing" w:semiHidden="1" w:unhideWhenUsed="1"/>
     <w:lsdException w:name="Signature" w:semiHidden="1" w:unhideWhenUsed="1"/>
-    <w:lsdException w:name="Default Paragraph Font" w:uiPriority="1" w:semiHidden="1" w:unhideWhenUsed="1"/>
+    <w:lsdException w:name="Default Paragraph Font" w:semiHidden="1" w:uiPriority="1" w:unhideWhenUsed="1"/>
     <w:lsdException w:name="Body Text" w:semiHidden="1" w:unhideWhenUsed="1"/>
     <w:lsdException w:name="Body Text Indent" w:semiHidden="1" w:unhideWhenUsed="1"/>
     <w:lsdException w:name="List Continue" w:semiHidden="1" w:unhideWhenUsed="1"/>
@@ -1230,8 +1383,8 @@
     <w:lsdException w:name="Subtle Reference" w:uiPriority="31" w:qFormat="1"/>
     <w:lsdException w:name="Intense Reference" w:uiPriority="32" w:qFormat="1"/>
     <w:lsdException w:name="Book Title" w:uiPriority="33" w:qFormat="1"/>
-    <w:lsdException w:name="Bibliography" w:uiPriority="37" w:semiHidden="1" w:unhideWhenUsed="1"/>
-    <w:lsdException w:name="TOC Heading" w:uiPriority="39" w:semiHidden="1" w:unhideWhenUsed="1" w:qFormat="1"/>
+    <w:lsdException w:name="Bibliography" w:semiHidden="1" w:uiPriority="37" w:unhideWhenUsed="1"/>
+    <w:lsdException w:name="TOC Heading" w:semiHidden="1" w:uiPriority="39" w:unhideWhenUsed="1" w:qFormat="1"/>
     <w:lsdException w:name="Plain Table 1" w:uiPriority="41"/>
     <w:lsdException w:name="Plain Table 2" w:uiPriority="42"/>
     <w:lsdException w:name="Plain Table 3" w:uiPriority="43"/>
@@ -1341,92 +1494,70 @@
     <w:lsdException w:name="Hashtag" w:semiHidden="1" w:unhideWhenUsed="1"/>
     <w:lsdException w:name="Unresolved Mention" w:semiHidden="1" w:unhideWhenUsed="1"/>
   </w:latentStyles>
-  <w:style w:type="paragraph" w:styleId="Normal" w:default="1">
+  <w:style w:type="paragraph" w:default="1" w:styleId="Normal">
     <w:name w:val="Normal"/>
     <w:qFormat/>
     <w:pPr>
-      <w:widowControl/>
-      <w:suppressAutoHyphens w:val="true"/>
-      <w:bidi w:val="0"/>
-      <w:spacing w:lineRule="auto" w:line="259" w:before="0" w:after="160"/>
-      <w:jc w:val="left"/>
+      <w:spacing w:after="160" w:line="259" w:lineRule="auto"/>
     </w:pPr>
-    <w:rPr>
-      <w:rFonts w:ascii="Calibri" w:hAnsi="Calibri" w:eastAsia="Calibri" w:cs="" w:asciiTheme="minorHAnsi" w:cstheme="minorBidi" w:eastAsiaTheme="minorHAnsi" w:hAnsiTheme="minorHAnsi"/>
-      <w:color w:val="auto"/>
-      <w:kern w:val="0"/>
-      <w:sz w:val="22"/>
-      <w:szCs w:val="22"/>
-      <w:lang w:val="pt-BR" w:eastAsia="en-US" w:bidi="ar-SA"/>
-    </w:rPr>
   </w:style>
-  <w:style w:type="character" w:styleId="DefaultParagraphFont" w:default="1">
+  <w:style w:type="character" w:default="1" w:styleId="Fontepargpadro">
     <w:name w:val="Default Paragraph Font"/>
     <w:uiPriority w:val="1"/>
     <w:semiHidden/>
     <w:unhideWhenUsed/>
-    <w:qFormat/>
-    <w:rPr/>
   </w:style>
-  <w:style w:type="paragraph" w:styleId="Heading" w:customStyle="1">
+  <w:style w:type="table" w:default="1" w:styleId="Tabelanormal">
+    <w:name w:val="Normal Table"/>
+    <w:uiPriority w:val="99"/>
+    <w:semiHidden/>
+    <w:unhideWhenUsed/>
+    <w:tblPr>
+      <w:tblInd w:w="0" w:type="dxa"/>
+      <w:tblCellMar>
+        <w:top w:w="0" w:type="dxa"/>
+        <w:left w:w="108" w:type="dxa"/>
+        <w:bottom w:w="0" w:type="dxa"/>
+        <w:right w:w="108" w:type="dxa"/>
+      </w:tblCellMar>
+    </w:tblPr>
+  </w:style>
+  <w:style w:type="numbering" w:default="1" w:styleId="Semlista">
+    <w:name w:val="No List"/>
+    <w:uiPriority w:val="99"/>
+    <w:semiHidden/>
+    <w:unhideWhenUsed/>
+  </w:style>
+  <w:style w:type="paragraph" w:customStyle="1" w:styleId="Heading">
     <w:name w:val="Heading"/>
     <w:basedOn w:val="Normal"/>
-    <w:next w:val="TextBody"/>
+    <w:next w:val="Corpodetexto"/>
     <w:qFormat/>
     <w:pPr>
-      <w:keepNext w:val="true"/>
+      <w:keepNext/>
       <w:spacing w:before="240" w:after="120"/>
     </w:pPr>
     <w:rPr>
-      <w:rFonts w:ascii="Liberation Sans" w:hAnsi="Liberation Sans" w:eastAsia="Noto Sans CJK SC" w:cs="Lohit Devanagari"/>
+      <w:rFonts w:ascii="Liberation Sans" w:eastAsia="Noto Sans CJK SC" w:hAnsi="Liberation Sans" w:cs="Lohit Devanagari"/>
       <w:sz w:val="28"/>
       <w:szCs w:val="28"/>
     </w:rPr>
   </w:style>
-  <w:style w:type="paragraph" w:styleId="TextBody">
+  <w:style w:type="paragraph" w:styleId="Corpodetexto">
     <w:name w:val="Body Text"/>
     <w:basedOn w:val="Normal"/>
     <w:pPr>
-      <w:spacing w:lineRule="auto" w:line="276" w:before="0" w:after="140"/>
+      <w:spacing w:after="140" w:line="276" w:lineRule="auto"/>
     </w:pPr>
-    <w:rPr/>
   </w:style>
-  <w:style w:type="paragraph" w:styleId="List">
+  <w:style w:type="paragraph" w:styleId="Lista">
     <w:name w:val="List"/>
-    <w:basedOn w:val="TextBody"/>
-    <w:pPr/>
+    <w:basedOn w:val="Corpodetexto"/>
     <w:rPr>
       <w:rFonts w:cs="Lohit Devanagari"/>
     </w:rPr>
   </w:style>
-  <w:style w:type="paragraph" w:styleId="Caption">
-    <w:name w:val="Caption"/>
-    <w:basedOn w:val="Normal"/>
-    <w:qFormat/>
-    <w:pPr>
-      <w:suppressLineNumbers/>
-      <w:spacing w:before="120" w:after="120"/>
-    </w:pPr>
-    <w:rPr>
-      <w:rFonts w:cs="Lohit Devanagari"/>
-      <w:i/>
-      <w:iCs/>
-      <w:sz w:val="24"/>
-      <w:szCs w:val="24"/>
-    </w:rPr>
-  </w:style>
-  <w:style w:type="paragraph" w:styleId="Index" w:customStyle="1">
-    <w:name w:val="Index"/>
-    <w:basedOn w:val="Normal"/>
-    <w:qFormat/>
-    <w:pPr>
-      <w:suppressLineNumbers/>
-    </w:pPr>
-    <w:rPr>
-      <w:rFonts w:cs="Lohit Devanagari"/>
-    </w:rPr>
-  </w:style>
-  <w:style w:type="paragraph" w:styleId="Caption1">
+  <w:style w:type="paragraph" w:styleId="Legenda">
     <w:name w:val="caption"/>
     <w:basedOn w:val="Normal"/>
     <w:qFormat/>
@@ -1442,39 +1573,27 @@
       <w:szCs w:val="24"/>
     </w:rPr>
   </w:style>
-  <w:style w:type="paragraph" w:styleId="ListParagraph">
+  <w:style w:type="paragraph" w:customStyle="1" w:styleId="Index">
+    <w:name w:val="Index"/>
+    <w:basedOn w:val="Normal"/>
+    <w:qFormat/>
+    <w:pPr>
+      <w:suppressLineNumbers/>
+    </w:pPr>
+    <w:rPr>
+      <w:rFonts w:cs="Lohit Devanagari"/>
+    </w:rPr>
+  </w:style>
+  <w:style w:type="paragraph" w:styleId="PargrafodaLista">
     <w:name w:val="List Paragraph"/>
     <w:basedOn w:val="Normal"/>
     <w:uiPriority w:val="34"/>
     <w:qFormat/>
-    <w:rsid w:val="00693deb"/>
+    <w:rsid w:val="00693DEB"/>
     <w:pPr>
-      <w:spacing w:before="0" w:after="160"/>
-      <w:ind w:left="720" w:hanging="0"/>
+      <w:ind w:left="720"/>
       <w:contextualSpacing/>
     </w:pPr>
-    <w:rPr/>
-  </w:style>
-  <w:style w:type="numbering" w:styleId="NoList" w:default="1">
-    <w:name w:val="No List"/>
-    <w:uiPriority w:val="99"/>
-    <w:semiHidden/>
-    <w:unhideWhenUsed/>
-    <w:qFormat/>
-  </w:style>
-  <w:style w:type="table" w:default="1" w:styleId="Tabelanormal">
-    <w:name w:val="Normal Table"/>
-    <w:uiPriority w:val="99"/>
-    <w:semiHidden/>
-    <w:unhideWhenUsed/>
-    <w:tblPr>
-      <w:tblCellMar>
-        <w:top w:w="0" w:type="dxa"/>
-        <w:left w:w="108" w:type="dxa"/>
-        <w:bottom w:w="0" w:type="dxa"/>
-        <w:right w:w="108" w:type="dxa"/>
-      </w:tblCellMar>
-    </w:tblPr>
   </w:style>
 </w:styles>
 </file>

</xml_diff>

<commit_message>
site finalizado de yu gi oh
</commit_message>
<xml_diff>
--- a/Projeto_completo/ygo/Coisas que preciso fazer no meu projeto.docx
+++ b/Projeto_completo/ygo/Coisas que preciso fazer no meu projeto.docx
@@ -1,15 +1,20 @@
 
 <file path=word/document.xml><?xml version="1.0" encoding="utf-8"?>
-<w:document xmlns:wpc="http://schemas.microsoft.com/office/word/2010/wordprocessingCanvas" xmlns:cx="http://schemas.microsoft.com/office/drawing/2014/chartex" xmlns:cx1="http://schemas.microsoft.com/office/drawing/2015/9/8/chartex" xmlns:cx2="http://schemas.microsoft.com/office/drawing/2015/10/21/chartex" xmlns:cx3="http://schemas.microsoft.com/office/drawing/2016/5/9/chartex" xmlns:cx4="http://schemas.microsoft.com/office/drawing/2016/5/10/chartex" xmlns:cx5="http://schemas.microsoft.com/office/drawing/2016/5/11/chartex" xmlns:cx6="http://schemas.microsoft.com/office/drawing/2016/5/12/chartex" xmlns:cx7="http://schemas.microsoft.com/office/drawing/2016/5/13/chartex" xmlns:cx8="http://schemas.microsoft.com/office/drawing/2016/5/14/chartex" xmlns:mc="http://schemas.openxmlformats.org/markup-compatibility/2006" xmlns:aink="http://schemas.microsoft.com/office/drawing/2016/ink" xmlns:am3d="http://schemas.microsoft.com/office/drawing/2017/model3d" xmlns:o="urn:schemas-microsoft-com:office:office" xmlns:r="http://schemas.openxmlformats.org/officeDocument/2006/relationships" xmlns:m="http://schemas.openxmlformats.org/officeDocument/2006/math" xmlns:v="urn:schemas-microsoft-com:vml" xmlns:wp14="http://schemas.microsoft.com/office/word/2010/wordprocessingDrawing" xmlns:wp="http://schemas.openxmlformats.org/drawingml/2006/wordprocessingDrawing" xmlns:w10="urn:schemas-microsoft-com:office:word" xmlns:w="http://schemas.openxmlformats.org/wordprocessingml/2006/main" xmlns:w14="http://schemas.microsoft.com/office/word/2010/wordml" xmlns:w15="http://schemas.microsoft.com/office/word/2012/wordml" xmlns:w16cid="http://schemas.microsoft.com/office/word/2016/wordml/cid" xmlns:w16se="http://schemas.microsoft.com/office/word/2015/wordml/symex" xmlns:wpg="http://schemas.microsoft.com/office/word/2010/wordprocessingGroup" xmlns:wpi="http://schemas.microsoft.com/office/word/2010/wordprocessingInk" xmlns:wne="http://schemas.microsoft.com/office/word/2006/wordml" xmlns:wps="http://schemas.microsoft.com/office/word/2010/wordprocessingShape" mc:Ignorable="w14 w15 w16se w16cid wp14">
+<w:document xmlns:o="urn:schemas-microsoft-com:office:office" xmlns:r="http://schemas.openxmlformats.org/officeDocument/2006/relationships" xmlns:v="urn:schemas-microsoft-com:vml" xmlns:w="http://schemas.openxmlformats.org/wordprocessingml/2006/main" xmlns:w10="urn:schemas-microsoft-com:office:word" xmlns:wp="http://schemas.openxmlformats.org/drawingml/2006/wordprocessingDrawing" xmlns:wps="http://schemas.microsoft.com/office/word/2010/wordprocessingShape" xmlns:wpg="http://schemas.microsoft.com/office/word/2010/wordprocessingGroup" xmlns:mc="http://schemas.openxmlformats.org/markup-compatibility/2006" xmlns:wp14="http://schemas.microsoft.com/office/word/2010/wordprocessingDrawing" xmlns:w14="http://schemas.microsoft.com/office/word/2010/wordml" xmlns:w15="http://schemas.microsoft.com/office/word/2012/wordml" mc:Ignorable="w14 wp14 w15">
   <w:body>
     <w:p>
-      <w:r>
+      <w:pPr>
+        <w:pStyle w:val="Normal"/>
+        <w:rPr/>
+      </w:pPr>
+      <w:r>
+        <w:rPr/>
         <w:t>Coisas que preciso fazer no meu projeto:</w:t>
       </w:r>
     </w:p>
     <w:p>
       <w:pPr>
-        <w:pStyle w:val="PargrafodaLista"/>
+        <w:pStyle w:val="ListParagraph"/>
         <w:numPr>
           <w:ilvl w:val="0"/>
           <w:numId w:val="1"/>
@@ -22,26 +27,12 @@
         <w:rPr>
           <w:color w:val="70AD47" w:themeColor="accent6"/>
         </w:rPr>
-        <w:t xml:space="preserve">Criar página de tutorial, utilizando um </w:t>
-      </w:r>
-      <w:proofErr w:type="spellStart"/>
-      <w:r>
-        <w:rPr>
-          <w:color w:val="70AD47" w:themeColor="accent6"/>
-        </w:rPr>
-        <w:t>template</w:t>
-      </w:r>
-      <w:proofErr w:type="spellEnd"/>
-      <w:r>
-        <w:rPr>
-          <w:color w:val="70AD47" w:themeColor="accent6"/>
-        </w:rPr>
-        <w:t xml:space="preserve"> e carregando os dados salvos por um ID no banco de dados;</w:t>
-      </w:r>
-    </w:p>
-    <w:p>
-      <w:pPr>
-        <w:pStyle w:val="PargrafodaLista"/>
+        <w:t>Criar página de tutorial, utilizando um template e carregando os dados salvos por um ID no banco de dados;</w:t>
+      </w:r>
+    </w:p>
+    <w:p>
+      <w:pPr>
+        <w:pStyle w:val="ListParagraph"/>
         <w:numPr>
           <w:ilvl w:val="0"/>
           <w:numId w:val="1"/>
@@ -59,27 +50,25 @@
     </w:p>
     <w:p>
       <w:pPr>
-        <w:pStyle w:val="PargrafodaLista"/>
+        <w:pStyle w:val="ListParagraph"/>
         <w:numPr>
           <w:ilvl w:val="0"/>
           <w:numId w:val="1"/>
         </w:numPr>
-      </w:pPr>
-      <w:r>
-        <w:t xml:space="preserve">Esquema de </w:t>
-      </w:r>
-      <w:proofErr w:type="spellStart"/>
-      <w:r>
-        <w:t>favoritar</w:t>
-      </w:r>
-      <w:proofErr w:type="spellEnd"/>
-      <w:r>
-        <w:t xml:space="preserve"> deck para usuários normais;</w:t>
-      </w:r>
-    </w:p>
-    <w:p>
-      <w:pPr>
-        <w:pStyle w:val="PargrafodaLista"/>
+        <w:rPr>
+          <w:color w:val="81D41A"/>
+        </w:rPr>
+      </w:pPr>
+      <w:r>
+        <w:rPr>
+          <w:color w:val="81D41A"/>
+        </w:rPr>
+        <w:t>Esquema de favoritar deck para usuários;</w:t>
+      </w:r>
+    </w:p>
+    <w:p>
+      <w:pPr>
+        <w:pStyle w:val="ListParagraph"/>
         <w:numPr>
           <w:ilvl w:val="0"/>
           <w:numId w:val="1"/>
@@ -97,7 +86,7 @@
     </w:p>
     <w:p>
       <w:pPr>
-        <w:pStyle w:val="PargrafodaLista"/>
+        <w:pStyle w:val="ListParagraph"/>
         <w:numPr>
           <w:ilvl w:val="0"/>
           <w:numId w:val="1"/>
@@ -110,20 +99,14 @@
         <w:rPr>
           <w:color w:val="70AD47" w:themeColor="accent6"/>
         </w:rPr>
-        <w:t xml:space="preserve">Criar </w:t>
-      </w:r>
-      <w:r>
-        <w:rPr>
-          <w:color w:val="70AD47" w:themeColor="accent6"/>
-        </w:rPr>
-        <w:t>banco de dados com as seguintes tabelas:</w:t>
+        <w:t>Criar banco de dados com as seguintes tabelas:</w:t>
       </w:r>
       <w:bookmarkStart w:id="0" w:name="_GoBack"/>
       <w:bookmarkEnd w:id="0"/>
     </w:p>
     <w:p>
       <w:pPr>
-        <w:pStyle w:val="PargrafodaLista"/>
+        <w:pStyle w:val="ListParagraph"/>
         <w:numPr>
           <w:ilvl w:val="1"/>
           <w:numId w:val="1"/>
@@ -141,7 +124,7 @@
     </w:p>
     <w:p>
       <w:pPr>
-        <w:pStyle w:val="PargrafodaLista"/>
+        <w:pStyle w:val="ListParagraph"/>
         <w:numPr>
           <w:ilvl w:val="2"/>
           <w:numId w:val="1"/>
@@ -159,7 +142,7 @@
     </w:p>
     <w:p>
       <w:pPr>
-        <w:pStyle w:val="PargrafodaLista"/>
+        <w:pStyle w:val="ListParagraph"/>
         <w:numPr>
           <w:ilvl w:val="2"/>
           <w:numId w:val="1"/>
@@ -177,7 +160,7 @@
     </w:p>
     <w:p>
       <w:pPr>
-        <w:pStyle w:val="PargrafodaLista"/>
+        <w:pStyle w:val="ListParagraph"/>
         <w:numPr>
           <w:ilvl w:val="2"/>
           <w:numId w:val="1"/>
@@ -195,7 +178,7 @@
     </w:p>
     <w:p>
       <w:pPr>
-        <w:pStyle w:val="PargrafodaLista"/>
+        <w:pStyle w:val="ListParagraph"/>
         <w:numPr>
           <w:ilvl w:val="1"/>
           <w:numId w:val="1"/>
@@ -213,7 +196,7 @@
     </w:p>
     <w:p>
       <w:pPr>
-        <w:pStyle w:val="PargrafodaLista"/>
+        <w:pStyle w:val="ListParagraph"/>
         <w:numPr>
           <w:ilvl w:val="2"/>
           <w:numId w:val="1"/>
@@ -231,7 +214,7 @@
     </w:p>
     <w:p>
       <w:pPr>
-        <w:pStyle w:val="PargrafodaLista"/>
+        <w:pStyle w:val="ListParagraph"/>
         <w:numPr>
           <w:ilvl w:val="2"/>
           <w:numId w:val="1"/>
@@ -249,7 +232,7 @@
     </w:p>
     <w:p>
       <w:pPr>
-        <w:pStyle w:val="PargrafodaLista"/>
+        <w:pStyle w:val="ListParagraph"/>
         <w:numPr>
           <w:ilvl w:val="2"/>
           <w:numId w:val="1"/>
@@ -267,7 +250,7 @@
     </w:p>
     <w:p>
       <w:pPr>
-        <w:pStyle w:val="PargrafodaLista"/>
+        <w:pStyle w:val="ListParagraph"/>
         <w:numPr>
           <w:ilvl w:val="1"/>
           <w:numId w:val="1"/>
@@ -285,7 +268,7 @@
     </w:p>
     <w:p>
       <w:pPr>
-        <w:pStyle w:val="PargrafodaLista"/>
+        <w:pStyle w:val="ListParagraph"/>
         <w:numPr>
           <w:ilvl w:val="2"/>
           <w:numId w:val="1"/>
@@ -303,7 +286,7 @@
     </w:p>
     <w:p>
       <w:pPr>
-        <w:pStyle w:val="PargrafodaLista"/>
+        <w:pStyle w:val="ListParagraph"/>
         <w:numPr>
           <w:ilvl w:val="2"/>
           <w:numId w:val="1"/>
@@ -321,7 +304,7 @@
     </w:p>
     <w:p>
       <w:pPr>
-        <w:pStyle w:val="PargrafodaLista"/>
+        <w:pStyle w:val="ListParagraph"/>
         <w:numPr>
           <w:ilvl w:val="2"/>
           <w:numId w:val="1"/>
@@ -339,7 +322,7 @@
     </w:p>
     <w:p>
       <w:pPr>
-        <w:pStyle w:val="PargrafodaLista"/>
+        <w:pStyle w:val="ListParagraph"/>
         <w:numPr>
           <w:ilvl w:val="1"/>
           <w:numId w:val="1"/>
@@ -357,7 +340,7 @@
     </w:p>
     <w:p>
       <w:pPr>
-        <w:pStyle w:val="PargrafodaLista"/>
+        <w:pStyle w:val="ListParagraph"/>
         <w:numPr>
           <w:ilvl w:val="2"/>
           <w:numId w:val="1"/>
@@ -375,7 +358,7 @@
     </w:p>
     <w:p>
       <w:pPr>
-        <w:pStyle w:val="PargrafodaLista"/>
+        <w:pStyle w:val="ListParagraph"/>
         <w:numPr>
           <w:ilvl w:val="2"/>
           <w:numId w:val="1"/>
@@ -393,31 +376,25 @@
     </w:p>
     <w:p>
       <w:pPr>
-        <w:pStyle w:val="PargrafodaLista"/>
-        <w:numPr>
-          <w:ilvl w:val="2"/>
-          <w:numId w:val="1"/>
-        </w:numPr>
-        <w:rPr>
-          <w:color w:val="70AD47" w:themeColor="accent6"/>
-        </w:rPr>
-      </w:pPr>
-      <w:r>
-        <w:rPr>
-          <w:color w:val="70AD47" w:themeColor="accent6"/>
-        </w:rPr>
-        <w:t>Conteúdo</w:t>
-      </w:r>
-      <w:r>
-        <w:rPr>
-          <w:color w:val="70AD47" w:themeColor="accent6"/>
-        </w:rPr>
-        <w:t xml:space="preserve"> da noticia</w:t>
-      </w:r>
-    </w:p>
-    <w:p>
-      <w:pPr>
-        <w:pStyle w:val="PargrafodaLista"/>
+        <w:pStyle w:val="ListParagraph"/>
+        <w:numPr>
+          <w:ilvl w:val="2"/>
+          <w:numId w:val="1"/>
+        </w:numPr>
+        <w:rPr>
+          <w:color w:val="70AD47" w:themeColor="accent6"/>
+        </w:rPr>
+      </w:pPr>
+      <w:r>
+        <w:rPr>
+          <w:color w:val="70AD47" w:themeColor="accent6"/>
+        </w:rPr>
+        <w:t>Conteúdo da noticia</w:t>
+      </w:r>
+    </w:p>
+    <w:p>
+      <w:pPr>
+        <w:pStyle w:val="ListParagraph"/>
         <w:numPr>
           <w:ilvl w:val="0"/>
           <w:numId w:val="1"/>
@@ -435,7 +412,7 @@
     </w:p>
     <w:p>
       <w:pPr>
-        <w:pStyle w:val="PargrafodaLista"/>
+        <w:pStyle w:val="ListParagraph"/>
         <w:numPr>
           <w:ilvl w:val="1"/>
           <w:numId w:val="1"/>
@@ -448,26 +425,12 @@
         <w:rPr>
           <w:color w:val="70AD47" w:themeColor="accent6"/>
         </w:rPr>
-        <w:t xml:space="preserve">Caso </w:t>
-      </w:r>
-      <w:proofErr w:type="spellStart"/>
-      <w:r>
-        <w:rPr>
-          <w:color w:val="70AD47" w:themeColor="accent6"/>
-        </w:rPr>
-        <w:t>logado</w:t>
-      </w:r>
-      <w:proofErr w:type="spellEnd"/>
-      <w:r>
-        <w:rPr>
-          <w:color w:val="70AD47" w:themeColor="accent6"/>
-        </w:rPr>
-        <w:t xml:space="preserve"> e for usuário normal, mostrar:</w:t>
-      </w:r>
-    </w:p>
-    <w:p>
-      <w:pPr>
-        <w:pStyle w:val="PargrafodaLista"/>
+        <w:t>Caso logado e for usuário normal, mostrar:</w:t>
+      </w:r>
+    </w:p>
+    <w:p>
+      <w:pPr>
+        <w:pStyle w:val="ListParagraph"/>
         <w:numPr>
           <w:ilvl w:val="2"/>
           <w:numId w:val="1"/>
@@ -485,7 +448,7 @@
     </w:p>
     <w:p>
       <w:pPr>
-        <w:pStyle w:val="PargrafodaLista"/>
+        <w:pStyle w:val="ListParagraph"/>
         <w:numPr>
           <w:ilvl w:val="2"/>
           <w:numId w:val="1"/>
@@ -503,39 +466,25 @@
     </w:p>
     <w:p>
       <w:pPr>
-        <w:pStyle w:val="PargrafodaLista"/>
-        <w:numPr>
-          <w:ilvl w:val="2"/>
-          <w:numId w:val="1"/>
-        </w:numPr>
-        <w:rPr>
-          <w:color w:val="70AD47" w:themeColor="accent6"/>
-        </w:rPr>
-      </w:pPr>
-      <w:r>
-        <w:rPr>
-          <w:color w:val="70AD47" w:themeColor="accent6"/>
-        </w:rPr>
-        <w:t>Sair (</w:t>
-      </w:r>
-      <w:proofErr w:type="spellStart"/>
-      <w:r>
-        <w:rPr>
-          <w:color w:val="70AD47" w:themeColor="accent6"/>
-        </w:rPr>
-        <w:t>logout</w:t>
-      </w:r>
-      <w:proofErr w:type="spellEnd"/>
-      <w:r>
-        <w:rPr>
-          <w:color w:val="70AD47" w:themeColor="accent6"/>
-        </w:rPr>
-        <w:t>).</w:t>
-      </w:r>
-    </w:p>
-    <w:p>
-      <w:pPr>
-        <w:pStyle w:val="PargrafodaLista"/>
+        <w:pStyle w:val="ListParagraph"/>
+        <w:numPr>
+          <w:ilvl w:val="2"/>
+          <w:numId w:val="1"/>
+        </w:numPr>
+        <w:rPr>
+          <w:color w:val="70AD47" w:themeColor="accent6"/>
+        </w:rPr>
+      </w:pPr>
+      <w:r>
+        <w:rPr>
+          <w:color w:val="70AD47" w:themeColor="accent6"/>
+        </w:rPr>
+        <w:t>Sair (logout).</w:t>
+      </w:r>
+    </w:p>
+    <w:p>
+      <w:pPr>
+        <w:pStyle w:val="ListParagraph"/>
         <w:numPr>
           <w:ilvl w:val="1"/>
           <w:numId w:val="1"/>
@@ -548,50 +497,30 @@
         <w:rPr>
           <w:color w:val="70AD47" w:themeColor="accent6"/>
         </w:rPr>
-        <w:t xml:space="preserve">Caso </w:t>
-      </w:r>
-      <w:proofErr w:type="spellStart"/>
-      <w:r>
-        <w:rPr>
-          <w:color w:val="70AD47" w:themeColor="accent6"/>
-        </w:rPr>
-        <w:t>logado</w:t>
-      </w:r>
-      <w:proofErr w:type="spellEnd"/>
-      <w:r>
-        <w:rPr>
-          <w:color w:val="70AD47" w:themeColor="accent6"/>
-        </w:rPr>
-        <w:t xml:space="preserve"> e for usuário editor, mostrar:</w:t>
-      </w:r>
-    </w:p>
-    <w:p>
-      <w:pPr>
-        <w:pStyle w:val="PargrafodaLista"/>
-        <w:numPr>
-          <w:ilvl w:val="2"/>
-          <w:numId w:val="1"/>
-        </w:numPr>
-        <w:rPr>
-          <w:color w:val="70AD47" w:themeColor="accent6"/>
-        </w:rPr>
-      </w:pPr>
-      <w:r>
-        <w:rPr>
-          <w:color w:val="70AD47" w:themeColor="accent6"/>
-        </w:rPr>
-        <w:t>Dados do</w:t>
-      </w:r>
-      <w:r>
-        <w:rPr>
-          <w:color w:val="70AD47" w:themeColor="accent6"/>
-        </w:rPr>
-        <w:t xml:space="preserve"> usuário;</w:t>
-      </w:r>
-    </w:p>
-    <w:p>
-      <w:pPr>
-        <w:pStyle w:val="PargrafodaLista"/>
+        <w:t>Caso logado e for usuário editor, mostrar:</w:t>
+      </w:r>
+    </w:p>
+    <w:p>
+      <w:pPr>
+        <w:pStyle w:val="ListParagraph"/>
+        <w:numPr>
+          <w:ilvl w:val="2"/>
+          <w:numId w:val="1"/>
+        </w:numPr>
+        <w:rPr>
+          <w:color w:val="70AD47" w:themeColor="accent6"/>
+        </w:rPr>
+      </w:pPr>
+      <w:r>
+        <w:rPr>
+          <w:color w:val="70AD47" w:themeColor="accent6"/>
+        </w:rPr>
+        <w:t>Dados do usuário;</w:t>
+      </w:r>
+    </w:p>
+    <w:p>
+      <w:pPr>
+        <w:pStyle w:val="ListParagraph"/>
         <w:numPr>
           <w:ilvl w:val="2"/>
           <w:numId w:val="1"/>
@@ -609,7 +538,7 @@
     </w:p>
     <w:p>
       <w:pPr>
-        <w:pStyle w:val="PargrafodaLista"/>
+        <w:pStyle w:val="ListParagraph"/>
         <w:numPr>
           <w:ilvl w:val="2"/>
           <w:numId w:val="1"/>
@@ -627,39 +556,25 @@
     </w:p>
     <w:p>
       <w:pPr>
-        <w:pStyle w:val="PargrafodaLista"/>
-        <w:numPr>
-          <w:ilvl w:val="2"/>
-          <w:numId w:val="1"/>
-        </w:numPr>
-        <w:rPr>
-          <w:color w:val="70AD47" w:themeColor="accent6"/>
-        </w:rPr>
-      </w:pPr>
-      <w:r>
-        <w:rPr>
-          <w:color w:val="70AD47" w:themeColor="accent6"/>
-        </w:rPr>
-        <w:t>Sair (</w:t>
-      </w:r>
-      <w:proofErr w:type="spellStart"/>
-      <w:r>
-        <w:rPr>
-          <w:color w:val="70AD47" w:themeColor="accent6"/>
-        </w:rPr>
-        <w:t>logout</w:t>
-      </w:r>
-      <w:proofErr w:type="spellEnd"/>
-      <w:r>
-        <w:rPr>
-          <w:color w:val="70AD47" w:themeColor="accent6"/>
-        </w:rPr>
-        <w:t>).</w:t>
-      </w:r>
-    </w:p>
-    <w:p>
-      <w:pPr>
-        <w:pStyle w:val="PargrafodaLista"/>
+        <w:pStyle w:val="ListParagraph"/>
+        <w:numPr>
+          <w:ilvl w:val="2"/>
+          <w:numId w:val="1"/>
+        </w:numPr>
+        <w:rPr>
+          <w:color w:val="70AD47" w:themeColor="accent6"/>
+        </w:rPr>
+      </w:pPr>
+      <w:r>
+        <w:rPr>
+          <w:color w:val="70AD47" w:themeColor="accent6"/>
+        </w:rPr>
+        <w:t>Sair (logout).</w:t>
+      </w:r>
+    </w:p>
+    <w:p>
+      <w:pPr>
+        <w:pStyle w:val="ListParagraph"/>
         <w:numPr>
           <w:ilvl w:val="1"/>
           <w:numId w:val="1"/>
@@ -672,26 +587,12 @@
         <w:rPr>
           <w:color w:val="70AD47" w:themeColor="accent6"/>
         </w:rPr>
-        <w:t xml:space="preserve">Caso não estiver </w:t>
-      </w:r>
-      <w:proofErr w:type="spellStart"/>
-      <w:r>
-        <w:rPr>
-          <w:color w:val="70AD47" w:themeColor="accent6"/>
-        </w:rPr>
-        <w:t>logado</w:t>
-      </w:r>
-      <w:proofErr w:type="spellEnd"/>
-      <w:r>
-        <w:rPr>
-          <w:color w:val="70AD47" w:themeColor="accent6"/>
-        </w:rPr>
-        <w:t>, aparecer um link para a página de login/cadastro.</w:t>
-      </w:r>
-    </w:p>
-    <w:p>
-      <w:pPr>
-        <w:pStyle w:val="PargrafodaLista"/>
+        <w:t>Caso não estiver logado, aparecer um link para a página de login/cadastro.</w:t>
+      </w:r>
+    </w:p>
+    <w:p>
+      <w:pPr>
+        <w:pStyle w:val="ListParagraph"/>
         <w:numPr>
           <w:ilvl w:val="0"/>
           <w:numId w:val="1"/>
@@ -704,27 +605,30 @@
         <w:rPr>
           <w:color w:val="81D41A"/>
         </w:rPr>
-        <w:t>Sistema de recuperação de senha a partir do e-mail.</w:t>
-      </w:r>
-    </w:p>
-    <w:p>
-      <w:pPr>
-        <w:pStyle w:val="PargrafodaLista"/>
+        <w:t>Sistema de recuperação de senha a partir do e-mail;</w:t>
+      </w:r>
+    </w:p>
+    <w:p>
+      <w:pPr>
+        <w:pStyle w:val="ListParagraph"/>
         <w:numPr>
           <w:ilvl w:val="0"/>
           <w:numId w:val="1"/>
         </w:numPr>
         <w:rPr>
-          <w:color w:val="70AD47" w:themeColor="accent6"/>
-        </w:rPr>
-      </w:pPr>
-      <w:r>
-        <w:t>Fazer funcionar a barra de pesquisa</w:t>
-      </w:r>
-    </w:p>
-    <w:p>
-      <w:pPr>
-        <w:pStyle w:val="PargrafodaLista"/>
+          <w:color w:val="81D41A"/>
+        </w:rPr>
+      </w:pPr>
+      <w:r>
+        <w:rPr>
+          <w:color w:val="81D41A"/>
+        </w:rPr>
+        <w:t>Fazer funcionar a barra de pesquisa;</w:t>
+      </w:r>
+    </w:p>
+    <w:p>
+      <w:pPr>
+        <w:pStyle w:val="ListParagraph"/>
         <w:numPr>
           <w:ilvl w:val="0"/>
           <w:numId w:val="1"/>
@@ -737,18 +641,12 @@
         <w:rPr>
           <w:color w:val="70AD47" w:themeColor="accent6"/>
         </w:rPr>
-        <w:t>Pagina de mostrar os dados do usuár</w:t>
-      </w:r>
-      <w:r>
-        <w:rPr>
-          <w:color w:val="70AD47" w:themeColor="accent6"/>
-        </w:rPr>
-        <w:t>io</w:t>
-      </w:r>
-    </w:p>
-    <w:p>
-      <w:pPr>
-        <w:pStyle w:val="PargrafodaLista"/>
+        <w:t>Pagina de mostrar os dados do usuário;</w:t>
+      </w:r>
+    </w:p>
+    <w:p>
+      <w:pPr>
+        <w:pStyle w:val="ListParagraph"/>
         <w:numPr>
           <w:ilvl w:val="0"/>
           <w:numId w:val="1"/>
@@ -761,16 +659,18 @@
         <w:rPr>
           <w:color w:val="81D41A"/>
         </w:rPr>
-        <w:t>Pagina de amostrar os tutoriais</w:t>
-      </w:r>
-    </w:p>
-    <w:p>
-      <w:pPr>
-        <w:pStyle w:val="PargrafodaLista"/>
+        <w:t>Pagina de amostrar os tutoriais;</w:t>
+      </w:r>
+    </w:p>
+    <w:p>
+      <w:pPr>
+        <w:pStyle w:val="ListParagraph"/>
         <w:numPr>
           <w:ilvl w:val="0"/>
           <w:numId w:val="1"/>
         </w:numPr>
+        <w:spacing w:before="0" w:after="160"/>
+        <w:contextualSpacing/>
         <w:rPr>
           <w:color w:val="81D41A"/>
         </w:rPr>
@@ -779,182 +679,25 @@
         <w:rPr>
           <w:color w:val="81D41A"/>
         </w:rPr>
-        <w:t xml:space="preserve">Adicionar </w:t>
-      </w:r>
-      <w:proofErr w:type="spellStart"/>
-      <w:r>
-        <w:rPr>
-          <w:color w:val="81D41A"/>
-        </w:rPr>
-        <w:t>hover</w:t>
-      </w:r>
-      <w:proofErr w:type="spellEnd"/>
-      <w:r>
-        <w:rPr>
-          <w:color w:val="81D41A"/>
-        </w:rPr>
-        <w:t xml:space="preserve"> e </w:t>
-      </w:r>
-      <w:proofErr w:type="spellStart"/>
-      <w:r>
-        <w:rPr>
-          <w:color w:val="81D41A"/>
-        </w:rPr>
-        <w:t>active</w:t>
-      </w:r>
-      <w:proofErr w:type="spellEnd"/>
-      <w:r>
-        <w:rPr>
-          <w:color w:val="81D41A"/>
-        </w:rPr>
-        <w:t xml:space="preserve"> nos bot</w:t>
-      </w:r>
-      <w:r>
-        <w:rPr>
-          <w:color w:val="81D41A"/>
-        </w:rPr>
-        <w:t>ões e links</w:t>
+        <w:t>Adicionar hover e active nos botões e links.</w:t>
       </w:r>
     </w:p>
     <w:sectPr>
+      <w:type w:val="nextPage"/>
       <w:pgSz w:w="11906" w:h="16838"/>
-      <w:pgMar w:top="1417" w:right="1701" w:bottom="1417" w:left="1701" w:header="0" w:footer="0" w:gutter="0"/>
-      <w:cols w:space="720"/>
-      <w:formProt w:val="0"/>
-      <w:docGrid w:linePitch="360" w:charSpace="8192"/>
+      <w:pgMar w:left="1701" w:right="1701" w:gutter="0" w:header="0" w:top="1417" w:footer="0" w:bottom="1417"/>
+      <w:pgNumType w:fmt="decimal"/>
+      <w:formProt w:val="false"/>
+      <w:textDirection w:val="lrTb"/>
+      <w:docGrid w:type="default" w:linePitch="360" w:charSpace="12288"/>
     </w:sectPr>
   </w:body>
 </w:document>
 </file>
 
 <file path=word/numbering.xml><?xml version="1.0" encoding="utf-8"?>
-<w:numbering xmlns:wpc="http://schemas.microsoft.com/office/word/2010/wordprocessingCanvas" xmlns:cx="http://schemas.microsoft.com/office/drawing/2014/chartex" xmlns:cx1="http://schemas.microsoft.com/office/drawing/2015/9/8/chartex" xmlns:cx2="http://schemas.microsoft.com/office/drawing/2015/10/21/chartex" xmlns:cx3="http://schemas.microsoft.com/office/drawing/2016/5/9/chartex" xmlns:cx4="http://schemas.microsoft.com/office/drawing/2016/5/10/chartex" xmlns:cx5="http://schemas.microsoft.com/office/drawing/2016/5/11/chartex" xmlns:cx6="http://schemas.microsoft.com/office/drawing/2016/5/12/chartex" xmlns:cx7="http://schemas.microsoft.com/office/drawing/2016/5/13/chartex" xmlns:cx8="http://schemas.microsoft.com/office/drawing/2016/5/14/chartex" xmlns:mc="http://schemas.openxmlformats.org/markup-compatibility/2006" xmlns:aink="http://schemas.microsoft.com/office/drawing/2016/ink" xmlns:am3d="http://schemas.microsoft.com/office/drawing/2017/model3d" xmlns:o="urn:schemas-microsoft-com:office:office" xmlns:r="http://schemas.openxmlformats.org/officeDocument/2006/relationships" xmlns:m="http://schemas.openxmlformats.org/officeDocument/2006/math" xmlns:v="urn:schemas-microsoft-com:vml" xmlns:wp14="http://schemas.microsoft.com/office/word/2010/wordprocessingDrawing" xmlns:wp="http://schemas.openxmlformats.org/drawingml/2006/wordprocessingDrawing" xmlns:w10="urn:schemas-microsoft-com:office:word" xmlns:w="http://schemas.openxmlformats.org/wordprocessingml/2006/main" xmlns:w14="http://schemas.microsoft.com/office/word/2010/wordml" xmlns:w15="http://schemas.microsoft.com/office/word/2012/wordml" xmlns:w16cid="http://schemas.microsoft.com/office/word/2016/wordml/cid" xmlns:w16se="http://schemas.microsoft.com/office/word/2015/wordml/symex" xmlns:wpg="http://schemas.microsoft.com/office/word/2010/wordprocessingGroup" xmlns:wpi="http://schemas.microsoft.com/office/word/2010/wordprocessingInk" xmlns:wne="http://schemas.microsoft.com/office/word/2006/wordml" xmlns:wps="http://schemas.microsoft.com/office/word/2010/wordprocessingShape" mc:Ignorable="w14 w15 w16se w16cid wp14">
-  <w:abstractNum w:abstractNumId="0" w15:restartNumberingAfterBreak="0">
-    <w:nsid w:val="25D224F1"/>
-    <w:multiLevelType w:val="multilevel"/>
-    <w:tmpl w:val="C4D4A9D2"/>
-    <w:lvl w:ilvl="0">
-      <w:start w:val="1"/>
-      <w:numFmt w:val="none"/>
-      <w:suff w:val="nothing"/>
-      <w:lvlText w:val=""/>
-      <w:lvlJc w:val="left"/>
-      <w:pPr>
-        <w:tabs>
-          <w:tab w:val="num" w:pos="0"/>
-        </w:tabs>
-        <w:ind w:left="0" w:firstLine="0"/>
-      </w:pPr>
-    </w:lvl>
-    <w:lvl w:ilvl="1">
-      <w:start w:val="1"/>
-      <w:numFmt w:val="none"/>
-      <w:suff w:val="nothing"/>
-      <w:lvlText w:val=""/>
-      <w:lvlJc w:val="left"/>
-      <w:pPr>
-        <w:tabs>
-          <w:tab w:val="num" w:pos="0"/>
-        </w:tabs>
-        <w:ind w:left="0" w:firstLine="0"/>
-      </w:pPr>
-    </w:lvl>
-    <w:lvl w:ilvl="2">
-      <w:start w:val="1"/>
-      <w:numFmt w:val="none"/>
-      <w:suff w:val="nothing"/>
-      <w:lvlText w:val=""/>
-      <w:lvlJc w:val="left"/>
-      <w:pPr>
-        <w:tabs>
-          <w:tab w:val="num" w:pos="0"/>
-        </w:tabs>
-        <w:ind w:left="0" w:firstLine="0"/>
-      </w:pPr>
-    </w:lvl>
-    <w:lvl w:ilvl="3">
-      <w:start w:val="1"/>
-      <w:numFmt w:val="none"/>
-      <w:suff w:val="nothing"/>
-      <w:lvlText w:val=""/>
-      <w:lvlJc w:val="left"/>
-      <w:pPr>
-        <w:tabs>
-          <w:tab w:val="num" w:pos="0"/>
-        </w:tabs>
-        <w:ind w:left="0" w:firstLine="0"/>
-      </w:pPr>
-    </w:lvl>
-    <w:lvl w:ilvl="4">
-      <w:start w:val="1"/>
-      <w:numFmt w:val="none"/>
-      <w:suff w:val="nothing"/>
-      <w:lvlText w:val=""/>
-      <w:lvlJc w:val="left"/>
-      <w:pPr>
-        <w:tabs>
-          <w:tab w:val="num" w:pos="0"/>
-        </w:tabs>
-        <w:ind w:left="0" w:firstLine="0"/>
-      </w:pPr>
-    </w:lvl>
-    <w:lvl w:ilvl="5">
-      <w:start w:val="1"/>
-      <w:numFmt w:val="none"/>
-      <w:suff w:val="nothing"/>
-      <w:lvlText w:val=""/>
-      <w:lvlJc w:val="left"/>
-      <w:pPr>
-        <w:tabs>
-          <w:tab w:val="num" w:pos="0"/>
-        </w:tabs>
-        <w:ind w:left="0" w:firstLine="0"/>
-      </w:pPr>
-    </w:lvl>
-    <w:lvl w:ilvl="6">
-      <w:start w:val="1"/>
-      <w:numFmt w:val="none"/>
-      <w:suff w:val="nothing"/>
-      <w:lvlText w:val=""/>
-      <w:lvlJc w:val="left"/>
-      <w:pPr>
-        <w:tabs>
-          <w:tab w:val="num" w:pos="0"/>
-        </w:tabs>
-        <w:ind w:left="0" w:firstLine="0"/>
-      </w:pPr>
-    </w:lvl>
-    <w:lvl w:ilvl="7">
-      <w:start w:val="1"/>
-      <w:numFmt w:val="none"/>
-      <w:suff w:val="nothing"/>
-      <w:lvlText w:val=""/>
-      <w:lvlJc w:val="left"/>
-      <w:pPr>
-        <w:tabs>
-          <w:tab w:val="num" w:pos="0"/>
-        </w:tabs>
-        <w:ind w:left="0" w:firstLine="0"/>
-      </w:pPr>
-    </w:lvl>
-    <w:lvl w:ilvl="8">
-      <w:start w:val="1"/>
-      <w:numFmt w:val="none"/>
-      <w:suff w:val="nothing"/>
-      <w:lvlText w:val=""/>
-      <w:lvlJc w:val="left"/>
-      <w:pPr>
-        <w:tabs>
-          <w:tab w:val="num" w:pos="0"/>
-        </w:tabs>
-        <w:ind w:left="0" w:firstLine="0"/>
-      </w:pPr>
-    </w:lvl>
-  </w:abstractNum>
-  <w:abstractNum w:abstractNumId="1" w15:restartNumberingAfterBreak="0">
-    <w:nsid w:val="3F2E1BCE"/>
-    <w:multiLevelType w:val="multilevel"/>
-    <w:tmpl w:val="B6628678"/>
+<w:numbering xmlns:w="http://schemas.openxmlformats.org/wordprocessingml/2006/main" xmlns:o="urn:schemas-microsoft-com:office:office" xmlns:r="http://schemas.openxmlformats.org/officeDocument/2006/relationships" xmlns:v="urn:schemas-microsoft-com:vml" xmlns:mc="http://schemas.openxmlformats.org/markup-compatibility/2006" xmlns:w14="http://schemas.microsoft.com/office/word/2010/wordml" mc:Ignorable="w14">
+  <w:abstractNum w:abstractNumId="1">
     <w:lvl w:ilvl="0">
       <w:start w:val="1"/>
       <w:numFmt w:val="bullet"/>
@@ -1091,21 +834,140 @@
       </w:rPr>
     </w:lvl>
   </w:abstractNum>
+  <w:abstractNum w:abstractNumId="2">
+    <w:lvl w:ilvl="0">
+      <w:start w:val="1"/>
+      <w:numFmt w:val="none"/>
+      <w:suff w:val="nothing"/>
+      <w:lvlText w:val=""/>
+      <w:lvlJc w:val="left"/>
+      <w:pPr>
+        <w:tabs>
+          <w:tab w:val="num" w:pos="0"/>
+        </w:tabs>
+        <w:ind w:left="0" w:hanging="0"/>
+      </w:pPr>
+    </w:lvl>
+    <w:lvl w:ilvl="1">
+      <w:start w:val="1"/>
+      <w:numFmt w:val="none"/>
+      <w:suff w:val="nothing"/>
+      <w:lvlText w:val=""/>
+      <w:lvlJc w:val="left"/>
+      <w:pPr>
+        <w:tabs>
+          <w:tab w:val="num" w:pos="0"/>
+        </w:tabs>
+        <w:ind w:left="0" w:hanging="0"/>
+      </w:pPr>
+    </w:lvl>
+    <w:lvl w:ilvl="2">
+      <w:start w:val="1"/>
+      <w:numFmt w:val="none"/>
+      <w:suff w:val="nothing"/>
+      <w:lvlText w:val=""/>
+      <w:lvlJc w:val="left"/>
+      <w:pPr>
+        <w:tabs>
+          <w:tab w:val="num" w:pos="0"/>
+        </w:tabs>
+        <w:ind w:left="0" w:hanging="0"/>
+      </w:pPr>
+    </w:lvl>
+    <w:lvl w:ilvl="3">
+      <w:start w:val="1"/>
+      <w:numFmt w:val="none"/>
+      <w:suff w:val="nothing"/>
+      <w:lvlText w:val=""/>
+      <w:lvlJc w:val="left"/>
+      <w:pPr>
+        <w:tabs>
+          <w:tab w:val="num" w:pos="0"/>
+        </w:tabs>
+        <w:ind w:left="0" w:hanging="0"/>
+      </w:pPr>
+    </w:lvl>
+    <w:lvl w:ilvl="4">
+      <w:start w:val="1"/>
+      <w:numFmt w:val="none"/>
+      <w:suff w:val="nothing"/>
+      <w:lvlText w:val=""/>
+      <w:lvlJc w:val="left"/>
+      <w:pPr>
+        <w:tabs>
+          <w:tab w:val="num" w:pos="0"/>
+        </w:tabs>
+        <w:ind w:left="0" w:hanging="0"/>
+      </w:pPr>
+    </w:lvl>
+    <w:lvl w:ilvl="5">
+      <w:start w:val="1"/>
+      <w:numFmt w:val="none"/>
+      <w:suff w:val="nothing"/>
+      <w:lvlText w:val=""/>
+      <w:lvlJc w:val="left"/>
+      <w:pPr>
+        <w:tabs>
+          <w:tab w:val="num" w:pos="0"/>
+        </w:tabs>
+        <w:ind w:left="0" w:hanging="0"/>
+      </w:pPr>
+    </w:lvl>
+    <w:lvl w:ilvl="6">
+      <w:start w:val="1"/>
+      <w:numFmt w:val="none"/>
+      <w:suff w:val="nothing"/>
+      <w:lvlText w:val=""/>
+      <w:lvlJc w:val="left"/>
+      <w:pPr>
+        <w:tabs>
+          <w:tab w:val="num" w:pos="0"/>
+        </w:tabs>
+        <w:ind w:left="0" w:hanging="0"/>
+      </w:pPr>
+    </w:lvl>
+    <w:lvl w:ilvl="7">
+      <w:start w:val="1"/>
+      <w:numFmt w:val="none"/>
+      <w:suff w:val="nothing"/>
+      <w:lvlText w:val=""/>
+      <w:lvlJc w:val="left"/>
+      <w:pPr>
+        <w:tabs>
+          <w:tab w:val="num" w:pos="0"/>
+        </w:tabs>
+        <w:ind w:left="0" w:hanging="0"/>
+      </w:pPr>
+    </w:lvl>
+    <w:lvl w:ilvl="8">
+      <w:start w:val="1"/>
+      <w:numFmt w:val="none"/>
+      <w:suff w:val="nothing"/>
+      <w:lvlText w:val=""/>
+      <w:lvlJc w:val="left"/>
+      <w:pPr>
+        <w:tabs>
+          <w:tab w:val="num" w:pos="0"/>
+        </w:tabs>
+        <w:ind w:left="0" w:hanging="0"/>
+      </w:pPr>
+    </w:lvl>
+  </w:abstractNum>
   <w:num w:numId="1">
     <w:abstractNumId w:val="1"/>
   </w:num>
   <w:num w:numId="2">
-    <w:abstractNumId w:val="0"/>
+    <w:abstractNumId w:val="2"/>
   </w:num>
 </w:numbering>
 </file>
 
 <file path=word/styles.xml><?xml version="1.0" encoding="utf-8"?>
-<w:styles xmlns:mc="http://schemas.openxmlformats.org/markup-compatibility/2006" xmlns:r="http://schemas.openxmlformats.org/officeDocument/2006/relationships" xmlns:w="http://schemas.openxmlformats.org/wordprocessingml/2006/main" xmlns:w14="http://schemas.microsoft.com/office/word/2010/wordml" xmlns:w15="http://schemas.microsoft.com/office/word/2012/wordml" xmlns:w16cid="http://schemas.microsoft.com/office/word/2016/wordml/cid" xmlns:w16se="http://schemas.microsoft.com/office/word/2015/wordml/symex" mc:Ignorable="w14 w15 w16se w16cid">
+<w:styles xmlns:w="http://schemas.openxmlformats.org/wordprocessingml/2006/main" xmlns:w14="http://schemas.microsoft.com/office/word/2010/wordml" xmlns:mc="http://schemas.openxmlformats.org/markup-compatibility/2006" mc:Ignorable="w14">
   <w:docDefaults>
     <w:rPrDefault>
       <w:rPr>
-        <w:rFonts w:asciiTheme="minorHAnsi" w:eastAsiaTheme="minorHAnsi" w:hAnsiTheme="minorHAnsi" w:cstheme="minorBidi"/>
+        <w:rFonts w:ascii="Calibri" w:hAnsi="Calibri" w:eastAsia="Calibri" w:cs="" w:asciiTheme="minorHAnsi" w:cstheme="minorBidi" w:eastAsiaTheme="minorHAnsi" w:hAnsiTheme="minorHAnsi"/>
         <w:sz w:val="22"/>
         <w:szCs w:val="22"/>
         <w:lang w:val="pt-BR" w:eastAsia="en-US" w:bidi="ar-SA"/>
@@ -1113,21 +975,21 @@
     </w:rPrDefault>
     <w:pPrDefault>
       <w:pPr>
-        <w:suppressAutoHyphens/>
+        <w:suppressAutoHyphens w:val="true"/>
       </w:pPr>
     </w:pPrDefault>
   </w:docDefaults>
   <w:latentStyles w:defLockedState="0" w:defUIPriority="99" w:defSemiHidden="0" w:defUnhideWhenUsed="0" w:defQFormat="0" w:count="375">
     <w:lsdException w:name="Normal" w:uiPriority="0" w:qFormat="1"/>
     <w:lsdException w:name="heading 1" w:uiPriority="9" w:qFormat="1"/>
-    <w:lsdException w:name="heading 2" w:semiHidden="1" w:uiPriority="9" w:unhideWhenUsed="1" w:qFormat="1"/>
-    <w:lsdException w:name="heading 3" w:semiHidden="1" w:uiPriority="9" w:unhideWhenUsed="1" w:qFormat="1"/>
-    <w:lsdException w:name="heading 4" w:semiHidden="1" w:uiPriority="9" w:unhideWhenUsed="1" w:qFormat="1"/>
-    <w:lsdException w:name="heading 5" w:semiHidden="1" w:uiPriority="9" w:unhideWhenUsed="1" w:qFormat="1"/>
-    <w:lsdException w:name="heading 6" w:semiHidden="1" w:uiPriority="9" w:unhideWhenUsed="1" w:qFormat="1"/>
-    <w:lsdException w:name="heading 7" w:semiHidden="1" w:uiPriority="9" w:unhideWhenUsed="1" w:qFormat="1"/>
-    <w:lsdException w:name="heading 8" w:semiHidden="1" w:uiPriority="9" w:unhideWhenUsed="1" w:qFormat="1"/>
-    <w:lsdException w:name="heading 9" w:semiHidden="1" w:uiPriority="9" w:unhideWhenUsed="1" w:qFormat="1"/>
+    <w:lsdException w:name="heading 2" w:uiPriority="9" w:semiHidden="1" w:unhideWhenUsed="1" w:qFormat="1"/>
+    <w:lsdException w:name="heading 3" w:uiPriority="9" w:semiHidden="1" w:unhideWhenUsed="1" w:qFormat="1"/>
+    <w:lsdException w:name="heading 4" w:uiPriority="9" w:semiHidden="1" w:unhideWhenUsed="1" w:qFormat="1"/>
+    <w:lsdException w:name="heading 5" w:uiPriority="9" w:semiHidden="1" w:unhideWhenUsed="1" w:qFormat="1"/>
+    <w:lsdException w:name="heading 6" w:uiPriority="9" w:semiHidden="1" w:unhideWhenUsed="1" w:qFormat="1"/>
+    <w:lsdException w:name="heading 7" w:uiPriority="9" w:semiHidden="1" w:unhideWhenUsed="1" w:qFormat="1"/>
+    <w:lsdException w:name="heading 8" w:uiPriority="9" w:semiHidden="1" w:unhideWhenUsed="1" w:qFormat="1"/>
+    <w:lsdException w:name="heading 9" w:uiPriority="9" w:semiHidden="1" w:unhideWhenUsed="1" w:qFormat="1"/>
     <w:lsdException w:name="index 1" w:semiHidden="1" w:unhideWhenUsed="1"/>
     <w:lsdException w:name="index 2" w:semiHidden="1" w:unhideWhenUsed="1"/>
     <w:lsdException w:name="index 3" w:semiHidden="1" w:unhideWhenUsed="1"/>
@@ -1137,22 +999,22 @@
     <w:lsdException w:name="index 7" w:semiHidden="1" w:unhideWhenUsed="1"/>
     <w:lsdException w:name="index 8" w:semiHidden="1" w:unhideWhenUsed="1"/>
     <w:lsdException w:name="index 9" w:semiHidden="1" w:unhideWhenUsed="1"/>
-    <w:lsdException w:name="toc 1" w:semiHidden="1" w:uiPriority="39" w:unhideWhenUsed="1"/>
-    <w:lsdException w:name="toc 2" w:semiHidden="1" w:uiPriority="39" w:unhideWhenUsed="1"/>
-    <w:lsdException w:name="toc 3" w:semiHidden="1" w:uiPriority="39" w:unhideWhenUsed="1"/>
-    <w:lsdException w:name="toc 4" w:semiHidden="1" w:uiPriority="39" w:unhideWhenUsed="1"/>
-    <w:lsdException w:name="toc 5" w:semiHidden="1" w:uiPriority="39" w:unhideWhenUsed="1"/>
-    <w:lsdException w:name="toc 6" w:semiHidden="1" w:uiPriority="39" w:unhideWhenUsed="1"/>
-    <w:lsdException w:name="toc 7" w:semiHidden="1" w:uiPriority="39" w:unhideWhenUsed="1"/>
-    <w:lsdException w:name="toc 8" w:semiHidden="1" w:uiPriority="39" w:unhideWhenUsed="1"/>
-    <w:lsdException w:name="toc 9" w:semiHidden="1" w:uiPriority="39" w:unhideWhenUsed="1"/>
+    <w:lsdException w:name="toc 1" w:uiPriority="39" w:semiHidden="1" w:unhideWhenUsed="1"/>
+    <w:lsdException w:name="toc 2" w:uiPriority="39" w:semiHidden="1" w:unhideWhenUsed="1"/>
+    <w:lsdException w:name="toc 3" w:uiPriority="39" w:semiHidden="1" w:unhideWhenUsed="1"/>
+    <w:lsdException w:name="toc 4" w:uiPriority="39" w:semiHidden="1" w:unhideWhenUsed="1"/>
+    <w:lsdException w:name="toc 5" w:uiPriority="39" w:semiHidden="1" w:unhideWhenUsed="1"/>
+    <w:lsdException w:name="toc 6" w:uiPriority="39" w:semiHidden="1" w:unhideWhenUsed="1"/>
+    <w:lsdException w:name="toc 7" w:uiPriority="39" w:semiHidden="1" w:unhideWhenUsed="1"/>
+    <w:lsdException w:name="toc 8" w:uiPriority="39" w:semiHidden="1" w:unhideWhenUsed="1"/>
+    <w:lsdException w:name="toc 9" w:uiPriority="39" w:semiHidden="1" w:unhideWhenUsed="1"/>
     <w:lsdException w:name="Normal Indent" w:semiHidden="1" w:unhideWhenUsed="1"/>
     <w:lsdException w:name="footnote text" w:semiHidden="1" w:unhideWhenUsed="1"/>
     <w:lsdException w:name="annotation text" w:semiHidden="1" w:unhideWhenUsed="1"/>
     <w:lsdException w:name="header" w:semiHidden="1" w:unhideWhenUsed="1"/>
     <w:lsdException w:name="footer" w:semiHidden="1" w:unhideWhenUsed="1"/>
     <w:lsdException w:name="index heading" w:semiHidden="1" w:unhideWhenUsed="1"/>
-    <w:lsdException w:name="caption" w:semiHidden="1" w:uiPriority="35" w:unhideWhenUsed="1" w:qFormat="1"/>
+    <w:lsdException w:name="caption" w:uiPriority="35" w:semiHidden="1" w:unhideWhenUsed="1" w:qFormat="1"/>
     <w:lsdException w:name="table of figures" w:semiHidden="1" w:unhideWhenUsed="1"/>
     <w:lsdException w:name="envelope address" w:semiHidden="1" w:unhideWhenUsed="1"/>
     <w:lsdException w:name="envelope return" w:semiHidden="1" w:unhideWhenUsed="1"/>
@@ -1183,7 +1045,7 @@
     <w:lsdException w:name="Title" w:uiPriority="10" w:qFormat="1"/>
     <w:lsdException w:name="Closing" w:semiHidden="1" w:unhideWhenUsed="1"/>
     <w:lsdException w:name="Signature" w:semiHidden="1" w:unhideWhenUsed="1"/>
-    <w:lsdException w:name="Default Paragraph Font" w:semiHidden="1" w:uiPriority="1" w:unhideWhenUsed="1"/>
+    <w:lsdException w:name="Default Paragraph Font" w:uiPriority="1" w:semiHidden="1" w:unhideWhenUsed="1"/>
     <w:lsdException w:name="Body Text" w:semiHidden="1" w:unhideWhenUsed="1"/>
     <w:lsdException w:name="Body Text Indent" w:semiHidden="1" w:unhideWhenUsed="1"/>
     <w:lsdException w:name="List Continue" w:semiHidden="1" w:unhideWhenUsed="1"/>
@@ -1383,8 +1245,8 @@
     <w:lsdException w:name="Subtle Reference" w:uiPriority="31" w:qFormat="1"/>
     <w:lsdException w:name="Intense Reference" w:uiPriority="32" w:qFormat="1"/>
     <w:lsdException w:name="Book Title" w:uiPriority="33" w:qFormat="1"/>
-    <w:lsdException w:name="Bibliography" w:semiHidden="1" w:uiPriority="37" w:unhideWhenUsed="1"/>
-    <w:lsdException w:name="TOC Heading" w:semiHidden="1" w:uiPriority="39" w:unhideWhenUsed="1" w:qFormat="1"/>
+    <w:lsdException w:name="Bibliography" w:uiPriority="37" w:semiHidden="1" w:unhideWhenUsed="1"/>
+    <w:lsdException w:name="TOC Heading" w:uiPriority="39" w:semiHidden="1" w:unhideWhenUsed="1" w:qFormat="1"/>
     <w:lsdException w:name="Plain Table 1" w:uiPriority="41"/>
     <w:lsdException w:name="Plain Table 2" w:uiPriority="42"/>
     <w:lsdException w:name="Plain Table 3" w:uiPriority="43"/>
@@ -1494,70 +1356,92 @@
     <w:lsdException w:name="Hashtag" w:semiHidden="1" w:unhideWhenUsed="1"/>
     <w:lsdException w:name="Unresolved Mention" w:semiHidden="1" w:unhideWhenUsed="1"/>
   </w:latentStyles>
-  <w:style w:type="paragraph" w:default="1" w:styleId="Normal">
+  <w:style w:type="paragraph" w:styleId="Normal" w:default="1">
     <w:name w:val="Normal"/>
     <w:qFormat/>
     <w:pPr>
-      <w:spacing w:after="160" w:line="259" w:lineRule="auto"/>
+      <w:widowControl/>
+      <w:suppressAutoHyphens w:val="true"/>
+      <w:bidi w:val="0"/>
+      <w:spacing w:lineRule="auto" w:line="259" w:before="0" w:after="160"/>
+      <w:jc w:val="left"/>
     </w:pPr>
+    <w:rPr>
+      <w:rFonts w:ascii="Calibri" w:hAnsi="Calibri" w:eastAsia="Calibri" w:cs="" w:asciiTheme="minorHAnsi" w:cstheme="minorBidi" w:eastAsiaTheme="minorHAnsi" w:hAnsiTheme="minorHAnsi"/>
+      <w:color w:val="auto"/>
+      <w:kern w:val="0"/>
+      <w:sz w:val="22"/>
+      <w:szCs w:val="22"/>
+      <w:lang w:val="pt-BR" w:eastAsia="en-US" w:bidi="ar-SA"/>
+    </w:rPr>
   </w:style>
-  <w:style w:type="character" w:default="1" w:styleId="Fontepargpadro">
+  <w:style w:type="character" w:styleId="DefaultParagraphFont" w:default="1">
     <w:name w:val="Default Paragraph Font"/>
     <w:uiPriority w:val="1"/>
     <w:semiHidden/>
     <w:unhideWhenUsed/>
+    <w:qFormat/>
+    <w:rPr/>
   </w:style>
-  <w:style w:type="table" w:default="1" w:styleId="Tabelanormal">
-    <w:name w:val="Normal Table"/>
-    <w:uiPriority w:val="99"/>
-    <w:semiHidden/>
-    <w:unhideWhenUsed/>
-    <w:tblPr>
-      <w:tblInd w:w="0" w:type="dxa"/>
-      <w:tblCellMar>
-        <w:top w:w="0" w:type="dxa"/>
-        <w:left w:w="108" w:type="dxa"/>
-        <w:bottom w:w="0" w:type="dxa"/>
-        <w:right w:w="108" w:type="dxa"/>
-      </w:tblCellMar>
-    </w:tblPr>
-  </w:style>
-  <w:style w:type="numbering" w:default="1" w:styleId="Semlista">
-    <w:name w:val="No List"/>
-    <w:uiPriority w:val="99"/>
-    <w:semiHidden/>
-    <w:unhideWhenUsed/>
-  </w:style>
-  <w:style w:type="paragraph" w:customStyle="1" w:styleId="Heading">
+  <w:style w:type="paragraph" w:styleId="Heading" w:customStyle="1">
     <w:name w:val="Heading"/>
     <w:basedOn w:val="Normal"/>
-    <w:next w:val="Corpodetexto"/>
+    <w:next w:val="TextBody"/>
     <w:qFormat/>
     <w:pPr>
-      <w:keepNext/>
+      <w:keepNext w:val="true"/>
       <w:spacing w:before="240" w:after="120"/>
     </w:pPr>
     <w:rPr>
-      <w:rFonts w:ascii="Liberation Sans" w:eastAsia="Noto Sans CJK SC" w:hAnsi="Liberation Sans" w:cs="Lohit Devanagari"/>
+      <w:rFonts w:ascii="Liberation Sans" w:hAnsi="Liberation Sans" w:eastAsia="Noto Sans CJK SC" w:cs="Lohit Devanagari"/>
       <w:sz w:val="28"/>
       <w:szCs w:val="28"/>
     </w:rPr>
   </w:style>
-  <w:style w:type="paragraph" w:styleId="Corpodetexto">
+  <w:style w:type="paragraph" w:styleId="TextBody">
     <w:name w:val="Body Text"/>
     <w:basedOn w:val="Normal"/>
     <w:pPr>
-      <w:spacing w:after="140" w:line="276" w:lineRule="auto"/>
+      <w:spacing w:lineRule="auto" w:line="276" w:before="0" w:after="140"/>
     </w:pPr>
+    <w:rPr/>
   </w:style>
-  <w:style w:type="paragraph" w:styleId="Lista">
+  <w:style w:type="paragraph" w:styleId="List">
     <w:name w:val="List"/>
-    <w:basedOn w:val="Corpodetexto"/>
+    <w:basedOn w:val="TextBody"/>
+    <w:pPr/>
     <w:rPr>
       <w:rFonts w:cs="Lohit Devanagari"/>
     </w:rPr>
   </w:style>
-  <w:style w:type="paragraph" w:styleId="Legenda">
+  <w:style w:type="paragraph" w:styleId="Caption">
+    <w:name w:val="Caption"/>
+    <w:basedOn w:val="Normal"/>
+    <w:qFormat/>
+    <w:pPr>
+      <w:suppressLineNumbers/>
+      <w:spacing w:before="120" w:after="120"/>
+    </w:pPr>
+    <w:rPr>
+      <w:rFonts w:cs="Lohit Devanagari"/>
+      <w:i/>
+      <w:iCs/>
+      <w:sz w:val="24"/>
+      <w:szCs w:val="24"/>
+    </w:rPr>
+  </w:style>
+  <w:style w:type="paragraph" w:styleId="Index" w:customStyle="1">
+    <w:name w:val="Index"/>
+    <w:basedOn w:val="Normal"/>
+    <w:qFormat/>
+    <w:pPr>
+      <w:suppressLineNumbers/>
+    </w:pPr>
+    <w:rPr>
+      <w:rFonts w:cs="Lohit Devanagari"/>
+    </w:rPr>
+  </w:style>
+  <w:style w:type="paragraph" w:styleId="Caption1">
     <w:name w:val="caption"/>
     <w:basedOn w:val="Normal"/>
     <w:qFormat/>
@@ -1573,27 +1457,39 @@
       <w:szCs w:val="24"/>
     </w:rPr>
   </w:style>
-  <w:style w:type="paragraph" w:customStyle="1" w:styleId="Index">
-    <w:name w:val="Index"/>
-    <w:basedOn w:val="Normal"/>
-    <w:qFormat/>
-    <w:pPr>
-      <w:suppressLineNumbers/>
-    </w:pPr>
-    <w:rPr>
-      <w:rFonts w:cs="Lohit Devanagari"/>
-    </w:rPr>
-  </w:style>
-  <w:style w:type="paragraph" w:styleId="PargrafodaLista">
+  <w:style w:type="paragraph" w:styleId="ListParagraph">
     <w:name w:val="List Paragraph"/>
     <w:basedOn w:val="Normal"/>
     <w:uiPriority w:val="34"/>
     <w:qFormat/>
-    <w:rsid w:val="00693DEB"/>
+    <w:rsid w:val="00693deb"/>
     <w:pPr>
-      <w:ind w:left="720"/>
+      <w:spacing w:before="0" w:after="160"/>
+      <w:ind w:left="720" w:hanging="0"/>
       <w:contextualSpacing/>
     </w:pPr>
+    <w:rPr/>
+  </w:style>
+  <w:style w:type="numbering" w:styleId="NoList" w:default="1">
+    <w:name w:val="No List"/>
+    <w:uiPriority w:val="99"/>
+    <w:semiHidden/>
+    <w:unhideWhenUsed/>
+    <w:qFormat/>
+  </w:style>
+  <w:style w:type="table" w:default="1" w:styleId="Tabelanormal">
+    <w:name w:val="Normal Table"/>
+    <w:uiPriority w:val="99"/>
+    <w:semiHidden/>
+    <w:unhideWhenUsed/>
+    <w:tblPr>
+      <w:tblCellMar>
+        <w:top w:w="0" w:type="dxa"/>
+        <w:left w:w="108" w:type="dxa"/>
+        <w:bottom w:w="0" w:type="dxa"/>
+        <w:right w:w="108" w:type="dxa"/>
+      </w:tblCellMar>
+    </w:tblPr>
   </w:style>
 </w:styles>
 </file>

</xml_diff>